<commit_message>
Updated intro, refined title and author info
</commit_message>
<xml_diff>
--- a/Manuscripts/Manuscript_AM_v1.docx
+++ b/Manuscripts/Manuscript_AM_v1.docx
@@ -7,31 +7,94 @@
         <w:pStyle w:val="Title"/>
       </w:pPr>
       <w:r>
+        <w:rPr>
+          <w:b/>
+        </w:rPr>
         <w:t xml:space="preserve">Bayesian</w:t>
       </w:r>
       <w:r>
-        <w:t xml:space="preserve"> </w:t>
-      </w:r>
-      <w:r>
+        <w:rPr>
+          <w:b/>
+        </w:rPr>
+        <w:t xml:space="preserve"> </w:t>
+      </w:r>
+      <w:r>
+        <w:rPr>
+          <w:b/>
+        </w:rPr>
         <w:t xml:space="preserve">statistics</w:t>
       </w:r>
       <w:r>
-        <w:t xml:space="preserve"> </w:t>
-      </w:r>
-      <w:r>
+        <w:rPr>
+          <w:b/>
+        </w:rPr>
+        <w:t xml:space="preserve"> </w:t>
+      </w:r>
+      <w:r>
+        <w:rPr>
+          <w:b/>
+        </w:rPr>
         <w:t xml:space="preserve">for</w:t>
       </w:r>
       <w:r>
-        <w:t xml:space="preserve"> </w:t>
-      </w:r>
-      <w:r>
-        <w:t xml:space="preserve">repeated</w:t>
-      </w:r>
-      <w:r>
-        <w:t xml:space="preserve"> </w:t>
-      </w:r>
-      <w:r>
-        <w:t xml:space="preserve">measures</w:t>
+        <w:rPr>
+          <w:b/>
+        </w:rPr>
+        <w:t xml:space="preserve"> </w:t>
+      </w:r>
+      <w:r>
+        <w:rPr>
+          <w:b/>
+        </w:rPr>
+        <w:t xml:space="preserve">longitudinal</w:t>
+      </w:r>
+      <w:r>
+        <w:rPr>
+          <w:b/>
+        </w:rPr>
+        <w:t xml:space="preserve"> </w:t>
+      </w:r>
+      <w:r>
+        <w:rPr>
+          <w:b/>
+        </w:rPr>
+        <w:t xml:space="preserve">studies</w:t>
+      </w:r>
+      <w:r>
+        <w:rPr>
+          <w:b/>
+        </w:rPr>
+        <w:t xml:space="preserve"> </w:t>
+      </w:r>
+      <w:r>
+        <w:rPr>
+          <w:b/>
+        </w:rPr>
+        <w:t xml:space="preserve">in</w:t>
+      </w:r>
+      <w:r>
+        <w:rPr>
+          <w:b/>
+        </w:rPr>
+        <w:t xml:space="preserve"> </w:t>
+      </w:r>
+      <w:r>
+        <w:rPr>
+          <w:b/>
+        </w:rPr>
+        <w:t xml:space="preserve">biomedical</w:t>
+      </w:r>
+      <w:r>
+        <w:rPr>
+          <w:b/>
+        </w:rPr>
+        <w:t xml:space="preserve"> </w:t>
+      </w:r>
+      <w:r>
+        <w:rPr>
+          <w:b/>
+        </w:rPr>
+        <w:t xml:space="preserve">research</w:t>
       </w:r>
     </w:p>
     <w:p>
@@ -39,42 +102,81 @@
         <w:pStyle w:val="Subtitle"/>
       </w:pPr>
       <w:r>
+        <w:rPr>
+          <w:i/>
+        </w:rPr>
         <w:t xml:space="preserve">Their</w:t>
       </w:r>
       <w:r>
-        <w:t xml:space="preserve"> </w:t>
-      </w:r>
-      <w:r>
+        <w:rPr>
+          <w:i/>
+        </w:rPr>
+        <w:t xml:space="preserve"> </w:t>
+      </w:r>
+      <w:r>
+        <w:rPr>
+          <w:i/>
+        </w:rPr>
         <w:t xml:space="preserve">application</w:t>
       </w:r>
       <w:r>
-        <w:t xml:space="preserve"> </w:t>
-      </w:r>
-      <w:r>
+        <w:rPr>
+          <w:i/>
+        </w:rPr>
+        <w:t xml:space="preserve"> </w:t>
+      </w:r>
+      <w:r>
+        <w:rPr>
+          <w:i/>
+        </w:rPr>
         <w:t xml:space="preserve">and</w:t>
       </w:r>
       <w:r>
-        <w:t xml:space="preserve"> </w:t>
-      </w:r>
-      <w:r>
+        <w:rPr>
+          <w:i/>
+        </w:rPr>
+        <w:t xml:space="preserve"> </w:t>
+      </w:r>
+      <w:r>
+        <w:rPr>
+          <w:i/>
+        </w:rPr>
         <w:t xml:space="preserve">use</w:t>
       </w:r>
       <w:r>
-        <w:t xml:space="preserve"> </w:t>
-      </w:r>
-      <w:r>
+        <w:rPr>
+          <w:i/>
+        </w:rPr>
+        <w:t xml:space="preserve"> </w:t>
+      </w:r>
+      <w:r>
+        <w:rPr>
+          <w:i/>
+        </w:rPr>
         <w:t xml:space="preserve">in</w:t>
       </w:r>
       <w:r>
-        <w:t xml:space="preserve"> </w:t>
-      </w:r>
-      <w:r>
+        <w:rPr>
+          <w:i/>
+        </w:rPr>
+        <w:t xml:space="preserve"> </w:t>
+      </w:r>
+      <w:r>
+        <w:rPr>
+          <w:i/>
+        </w:rPr>
         <w:t xml:space="preserve">biomedical</w:t>
       </w:r>
       <w:r>
-        <w:t xml:space="preserve"> </w:t>
-      </w:r>
-      <w:r>
+        <w:rPr>
+          <w:i/>
+        </w:rPr>
+        <w:t xml:space="preserve"> </w:t>
+      </w:r>
+      <w:r>
+        <w:rPr>
+          <w:i/>
+        </w:rPr>
         <w:t xml:space="preserve">research</w:t>
       </w:r>
     </w:p>
@@ -89,11 +191,45 @@
         <w:t xml:space="preserve"> </w:t>
       </w:r>
       <w:r>
-        <w:t xml:space="preserve">Mundo,</w:t>
-      </w:r>
-      <w:r>
-        <w:t xml:space="preserve"> </w:t>
-      </w:r>
+        <w:t xml:space="preserve">Mundo</w:t>
+      </w:r>
+      <w:r>
+        <w:rPr>
+          <w:rStyle w:val="FootnoteReference"/>
+        </w:rPr>
+        <w:footnoteReference w:id="20"/>
+      </w:r>
+    </w:p>
+    <w:p>
+      <w:pPr>
+        <w:pStyle w:val="Author"/>
+      </w:pPr>
+      <w:r>
+        <w:t xml:space="preserve">Timothy</w:t>
+      </w:r>
+      <w:r>
+        <w:t xml:space="preserve"> </w:t>
+      </w:r>
+      <w:r>
+        <w:t xml:space="preserve">J.</w:t>
+      </w:r>
+      <w:r>
+        <w:t xml:space="preserve"> </w:t>
+      </w:r>
+      <w:r>
+        <w:t xml:space="preserve">Muldoon</w:t>
+      </w:r>
+      <w:r>
+        <w:rPr>
+          <w:rStyle w:val="FootnoteReference"/>
+        </w:rPr>
+        <w:footnoteReference w:id="21"/>
+      </w:r>
+    </w:p>
+    <w:p>
+      <w:pPr>
+        <w:pStyle w:val="Author"/>
+      </w:pPr>
       <w:r>
         <w:t xml:space="preserve">John</w:t>
       </w:r>
@@ -101,82 +237,52 @@
         <w:t xml:space="preserve"> </w:t>
       </w:r>
       <w:r>
-        <w:t xml:space="preserve">Tipton,</w:t>
-      </w:r>
-      <w:r>
-        <w:t xml:space="preserve"> </w:t>
-      </w:r>
-      <w:r>
-        <w:t xml:space="preserve">Timothy</w:t>
-      </w:r>
-      <w:r>
-        <w:t xml:space="preserve"> </w:t>
-      </w:r>
-      <w:r>
-        <w:t xml:space="preserve">Muldoon</w:t>
+        <w:t xml:space="preserve">R.</w:t>
+      </w:r>
+      <w:r>
+        <w:t xml:space="preserve"> </w:t>
+      </w:r>
+      <w:r>
+        <w:t xml:space="preserve">Tipton</w:t>
+      </w:r>
+      <w:r>
+        <w:rPr>
+          <w:rStyle w:val="FootnoteReference"/>
+        </w:rPr>
+        <w:footnoteReference w:id="22"/>
       </w:r>
     </w:p>
     <w:p>
       <w:pPr>
         <w:pStyle w:val="Heading2"/>
       </w:pPr>
-      <w:bookmarkStart w:id="20" w:name="paper-outline"/>
+      <w:bookmarkStart w:id="23" w:name="paper-outline"/>
       <w:r>
         <w:t xml:space="preserve">Paper outline</w:t>
       </w:r>
-      <w:bookmarkEnd w:id="20"/>
+      <w:bookmarkEnd w:id="23"/>
     </w:p>
     <w:p>
       <w:pPr>
         <w:pStyle w:val="FirstParagraph"/>
       </w:pPr>
-      <w:r>
-        <w:t xml:space="preserve">I have been thinking that this type of paper probably does not need a relatively long introduction as the one I did for</w:t>
-      </w:r>
-      <w:r>
-        <w:t xml:space="preserve"> </w:t>
-      </w:r>
-      <m:oMath>
-        <m:r>
-          <m:t>J</m:t>
-        </m:r>
-        <m:r>
-          <m:t>B</m:t>
-        </m:r>
-        <m:r>
-          <m:t>O</m:t>
-        </m:r>
-      </m:oMath>
-      <w:r>
-        <w:t xml:space="preserve">. Below are some of my ideas on how to tackle this paper, your comments would be appreciated. Please keep in mind that I have started to write the Background/Intro part, and just have ideas on how to go from there</w:t>
-      </w:r>
-    </w:p>
-    <w:p>
-      <w:pPr>
-        <w:pStyle w:val="BodyText"/>
-      </w:pPr>
-      <w:r>
-        <w:t xml:space="preserve">Background/Introduction</w:t>
-      </w:r>
-      <w:r>
-        <w:t xml:space="preserve"> </w:t>
-      </w:r>
+    </w:p>
+    <w:p>
+      <w:pPr>
+        <w:pStyle w:val="Heading2"/>
+      </w:pPr>
+      <w:bookmarkStart w:id="24" w:name="background"/>
       <w:r>
         <w:t xml:space="preserve">Background</w:t>
       </w:r>
-      <w:r>
-        <w:t xml:space="preserve"> </w:t>
-      </w:r>
-      <w:r>
-        <w:t xml:space="preserve">==============================================================</w:t>
-      </w:r>
-    </w:p>
-    <w:p>
-      <w:pPr>
-        <w:pStyle w:val="BodyText"/>
-      </w:pPr>
-      <w:r>
-        <w:t xml:space="preserve">The study of the temporal changes in a variable of interest (a longitudinal analysis) is a question that has been analyzed extensively in biomedical research. Typically, measurements are taken across multiple timepoints on the same subject(s) within a group. Examples of this type of approach include clinical studies on cancer breast and neck cancer</w:t>
+      <w:bookmarkEnd w:id="24"/>
+    </w:p>
+    <w:p>
+      <w:pPr>
+        <w:pStyle w:val="FirstParagraph"/>
+      </w:pPr>
+      <w:r>
+        <w:t xml:space="preserve">A longitudinal study is defined as that were a variable of interest is measured repeatedly in a group (or groups) of subjects. In biomedical research, this type of study is preferred when the intention is to observe the evolution of the effect of treatment (or treatments) across time, rather than analyzing the information at a single timepoint (a cross-sectional study). Clinical examples of this approach in biomedical research include studies on breast and neck cancer</w:t>
       </w:r>
       <w:r>
         <w:t xml:space="preserve">(Sio et al.</w:t>
@@ -210,7 +316,10 @@
         <w:t xml:space="preserve">)</w:t>
       </w:r>
       <w:r>
-        <w:t xml:space="preserve">, tumor response</w:t>
+        <w:t xml:space="preserve">, where in the first case weekly measurements of skin toxicities in breast cancer patients with radiation-induced dermatitis were taken for up to 8 weeks, and mouth opening in head and neck cancer patients was measured at 6,12, 18, 24 and 36 months after radiotherapy (RT) in the latter. Similar examples are found in studies of tumor response</w:t>
+      </w:r>
+      <w:r>
+        <w:t xml:space="preserve"> </w:t>
       </w:r>
       <w:r>
         <w:t xml:space="preserve">(Roblyer et al.</w:t>
@@ -340,7 +449,44 @@
         <w:t xml:space="preserve">)</w:t>
       </w:r>
       <w:r>
-        <w:t xml:space="preserve">. Whereas this type of study presents advantages over a cross-sectional study in the number of subjects required to achieve a certain statistical power, its ability to provide a time-correlated view of the phenomenon of interest, and, the potential to explore multiple relationships between different variables, the statistical analysis of such data is more challenging and requires careful consideration.</w:t>
+        <w:t xml:space="preserve">. From a statistical standpoint, a longitudinal study presents advantages over a cross-sectional approach:it requires a lower number of subjects to reach a certain statistical power, and besides the previously mentioned time-effect evolution, it allows to determine the intra-variability of the response between different subjects</w:t>
+      </w:r>
+      <w:r>
+        <w:t xml:space="preserve"> </w:t>
+      </w:r>
+      <w:r>
+        <w:t xml:space="preserve">(Guo et al.</w:t>
+      </w:r>
+      <w:r>
+        <w:t xml:space="preserve"> </w:t>
+      </w:r>
+      <w:hyperlink w:anchor="ref-guo2013">
+        <w:r>
+          <w:rPr>
+            <w:rStyle w:val="Hyperlink"/>
+          </w:rPr>
+          <w:t xml:space="preserve">2013</w:t>
+        </w:r>
+      </w:hyperlink>
+      <w:r>
+        <w:t xml:space="preserve">; Fitzmaurice, Laird, and Ware</w:t>
+      </w:r>
+      <w:r>
+        <w:t xml:space="preserve"> </w:t>
+      </w:r>
+      <w:hyperlink w:anchor="ref-fitzmaurice2012">
+        <w:r>
+          <w:rPr>
+            <w:rStyle w:val="Hyperlink"/>
+          </w:rPr>
+          <w:t xml:space="preserve">2012</w:t>
+        </w:r>
+      </w:hyperlink>
+      <w:r>
+        <w:t xml:space="preserve">)</w:t>
+      </w:r>
+      <w:r>
+        <w:t xml:space="preserve">.</w:t>
       </w:r>
     </w:p>
     <w:p>
@@ -348,191 +494,127 @@
         <w:pStyle w:val="BodyText"/>
       </w:pPr>
       <w:r>
-        <w:t xml:space="preserve">Biomedical researchers typically employ a</w:t>
-      </w:r>
-      <w:r>
-        <w:t xml:space="preserve"> </w:t>
-      </w:r>
-      <m:oMath>
-        <m:r>
-          <m:t>f</m:t>
-        </m:r>
-        <m:r>
-          <m:t>r</m:t>
-        </m:r>
-        <m:r>
-          <m:t>e</m:t>
-        </m:r>
-        <m:r>
-          <m:t>q</m:t>
-        </m:r>
-        <m:r>
-          <m:t>u</m:t>
-        </m:r>
-        <m:r>
-          <m:t>e</m:t>
-        </m:r>
-        <m:r>
-          <m:t>n</m:t>
-        </m:r>
-        <m:r>
-          <m:t>t</m:t>
-        </m:r>
-        <m:r>
-          <m:t>i</m:t>
-        </m:r>
-        <m:r>
-          <m:t>s</m:t>
-        </m:r>
-        <m:r>
-          <m:t>t</m:t>
-        </m:r>
-      </m:oMath>
-      <w:r>
-        <w:t xml:space="preserve"> </w:t>
-      </w:r>
-      <w:r>
-        <w:t xml:space="preserve">approach to analyze longitudinal data. Such type of analysis is a hypothesis test using the</w:t>
-      </w:r>
-      <w:r>
-        <w:t xml:space="preserve"> </w:t>
-      </w:r>
-      <m:oMath>
-        <m:r>
-          <m:t>a</m:t>
-        </m:r>
-        <m:r>
-          <m:t>n</m:t>
-        </m:r>
-        <m:r>
-          <m:t>a</m:t>
-        </m:r>
-        <m:r>
-          <m:t>l</m:t>
-        </m:r>
-        <m:r>
-          <m:t>y</m:t>
-        </m:r>
-        <m:r>
-          <m:t>s</m:t>
-        </m:r>
-        <m:r>
-          <m:t>i</m:t>
-        </m:r>
-        <m:r>
-          <m:t>s</m:t>
-        </m:r>
-        <m:r>
-          <m:t>o</m:t>
-        </m:r>
-        <m:r>
-          <m:t>f</m:t>
-        </m:r>
-        <m:r>
-          <m:t>v</m:t>
-        </m:r>
-        <m:r>
-          <m:t>a</m:t>
-        </m:r>
-        <m:r>
-          <m:t>r</m:t>
-        </m:r>
-        <m:r>
-          <m:t>i</m:t>
-        </m:r>
-        <m:r>
-          <m:t>a</m:t>
-        </m:r>
-        <m:r>
-          <m:t>n</m:t>
-        </m:r>
-        <m:r>
-          <m:t>c</m:t>
-        </m:r>
-        <m:r>
-          <m:t>e</m:t>
-        </m:r>
-        <m:r>
-          <m:t>o</m:t>
-        </m:r>
-        <m:r>
-          <m:t>v</m:t>
-        </m:r>
-        <m:r>
-          <m:t>e</m:t>
-        </m:r>
-        <m:r>
-          <m:t>r</m:t>
-        </m:r>
-        <m:r>
-          <m:t>r</m:t>
-        </m:r>
-        <m:r>
-          <m:t>e</m:t>
-        </m:r>
-        <m:r>
-          <m:t>p</m:t>
-        </m:r>
-        <m:r>
-          <m:t>e</m:t>
-        </m:r>
-        <m:r>
-          <m:t>a</m:t>
-        </m:r>
-        <m:r>
-          <m:t>t</m:t>
-        </m:r>
-        <m:r>
-          <m:t>e</m:t>
-        </m:r>
-        <m:r>
-          <m:t>d</m:t>
-        </m:r>
-        <m:r>
-          <m:t>m</m:t>
-        </m:r>
-        <m:r>
-          <m:t>e</m:t>
-        </m:r>
-        <m:r>
-          <m:t>a</m:t>
-        </m:r>
-        <m:r>
-          <m:t>s</m:t>
-        </m:r>
-        <m:r>
-          <m:t>u</m:t>
-        </m:r>
-        <m:r>
-          <m:t>r</m:t>
-        </m:r>
-        <m:r>
-          <m:t>e</m:t>
-        </m:r>
-        <m:r>
-          <m:t>s</m:t>
-        </m:r>
-      </m:oMath>
-      <w:r>
-        <w:t xml:space="preserve"> </w:t>
-      </w:r>
-      <w:r>
-        <w:t xml:space="preserve">(repeated measures ANOVA or rm-ANOVA). Although the usual approach, rm-ANOVA is subject to multiple conditions to be valid, some of which are not easily verifiable. Moreover, this approach restricts the inferences it can extract from a longitudinal study, particularly when the data does not follow a linear trend (Figure 1. with line and</w:t>
-      </w:r>
-      <w:r>
-        <w:t xml:space="preserve"> </w:t>
-      </w:r>
-      <w:r>
-        <w:t xml:space="preserve">“</w:t>
-      </w:r>
-      <w:r>
-        <w:t xml:space="preserve">wiggly plot</w:t>
-      </w:r>
-      <w:r>
-        <w:t xml:space="preserve">”</w:t>
-      </w:r>
-      <w:r>
-        <w:t xml:space="preserve">), due to the inherent nature of the model and its limitations .Examples of such type of data are found in studies of tumor response to radio/chemotherapy in multiple models and clinical settings [</w:t>
+        <w:t xml:space="preserve">Researchers have typically employed a</w:t>
+      </w:r>
+      <w:r>
+        <w:t xml:space="preserve"> </w:t>
+      </w:r>
+      <w:r>
+        <w:rPr>
+          <w:i/>
+        </w:rPr>
+        <w:t xml:space="preserve">frequentist</w:t>
+      </w:r>
+      <w:r>
+        <w:t xml:space="preserve"> </w:t>
+      </w:r>
+      <w:r>
+        <w:t xml:space="preserve">approach to analyze longitudinal data. Such type of analysis is based on a hypothesis test using the</w:t>
+      </w:r>
+      <w:r>
+        <w:t xml:space="preserve"> </w:t>
+      </w:r>
+      <w:r>
+        <w:rPr>
+          <w:i/>
+        </w:rPr>
+        <w:t xml:space="preserve">analysis of variance over repeated measures</w:t>
+      </w:r>
+      <w:r>
+        <w:t xml:space="preserve"> </w:t>
+      </w:r>
+      <w:r>
+        <w:t xml:space="preserve">(repeated measures ANOVA or rm-ANOVA). However, a rm-ANOVA analysis not only assumes that the data fulfills certain requisites such as constant variance across measurements (which is frequently unjustified) and complete observations from each subject</w:t>
+      </w:r>
+      <w:r>
+        <w:t xml:space="preserve"> </w:t>
+      </w:r>
+      <w:r>
+        <w:t xml:space="preserve">(Schober and Vetter</w:t>
+      </w:r>
+      <w:r>
+        <w:t xml:space="preserve"> </w:t>
+      </w:r>
+      <w:hyperlink w:anchor="ref-schober2018">
+        <w:r>
+          <w:rPr>
+            <w:rStyle w:val="Hyperlink"/>
+          </w:rPr>
+          <w:t xml:space="preserve">2018</w:t>
+        </w:r>
+      </w:hyperlink>
+      <w:r>
+        <w:t xml:space="preserve">; Gueorguieva and Krystal</w:t>
+      </w:r>
+      <w:r>
+        <w:t xml:space="preserve"> </w:t>
+      </w:r>
+      <w:hyperlink w:anchor="ref-gueorguieva2004">
+        <w:r>
+          <w:rPr>
+            <w:rStyle w:val="Hyperlink"/>
+          </w:rPr>
+          <w:t xml:space="preserve">2004</w:t>
+        </w:r>
+      </w:hyperlink>
+      <w:r>
+        <w:t xml:space="preserve">)</w:t>
+      </w:r>
+      <w:r>
+        <w:t xml:space="preserve">, but it also requires the use of</w:t>
+      </w:r>
+      <w:r>
+        <w:t xml:space="preserve"> </w:t>
+      </w:r>
+      <w:r>
+        <w:rPr>
+          <w:i/>
+        </w:rPr>
+        <w:t xml:space="preserve">post hoc</w:t>
+      </w:r>
+      <w:r>
+        <w:t xml:space="preserve"> </w:t>
+      </w:r>
+      <w:r>
+        <w:t xml:space="preserve">analyses which inflate the false positivity rate</w:t>
+      </w:r>
+      <w:r>
+        <w:t xml:space="preserve">(Liu, Cripe, and Kim</w:t>
+      </w:r>
+      <w:r>
+        <w:t xml:space="preserve"> </w:t>
+      </w:r>
+      <w:hyperlink w:anchor="ref-liu2010">
+        <w:r>
+          <w:rPr>
+            <w:rStyle w:val="Hyperlink"/>
+          </w:rPr>
+          <w:t xml:space="preserve">2010</w:t>
+        </w:r>
+      </w:hyperlink>
+      <w:r>
+        <w:t xml:space="preserve">)</w:t>
+      </w:r>
+      <w:r>
+        <w:t xml:space="preserve">. Recently,</w:t>
+      </w:r>
+      <w:r>
+        <w:t xml:space="preserve"> </w:t>
+      </w:r>
+      <w:r>
+        <w:rPr>
+          <w:i/>
+        </w:rPr>
+        <w:t xml:space="preserve">linear mixed effects models</w:t>
+      </w:r>
+      <w:r>
+        <w:t xml:space="preserve"> </w:t>
+      </w:r>
+      <w:r>
+        <w:t xml:space="preserve">(LMEMs) have started to be used by certain groups to analyze longitudinal data</w:t>
+      </w:r>
+      <w:r>
+        <w:t xml:space="preserve"> </w:t>
       </w:r>
       <w:r>
         <w:t xml:space="preserve">(Vishwanath et al.</w:t>
@@ -549,116 +631,307 @@
         </w:r>
       </w:hyperlink>
       <w:r>
+        <w:t xml:space="preserve">; Skala et al.</w:t>
+      </w:r>
+      <w:r>
+        <w:t xml:space="preserve"> </w:t>
+      </w:r>
+      <w:hyperlink w:anchor="ref-skala2010">
+        <w:r>
+          <w:rPr>
+            <w:rStyle w:val="Hyperlink"/>
+          </w:rPr>
+          <w:t xml:space="preserve">2010</w:t>
+        </w:r>
+      </w:hyperlink>
+      <w:r>
         <w:t xml:space="preserve">)</w:t>
       </w:r>
       <w:r>
-        <w:t xml:space="preserve">]. Therefore, this study has three goals: a) Present in an amenable and practical manner the requisities of a</w:t>
-      </w:r>
-      <w:r>
-        <w:t xml:space="preserve"> </w:t>
-      </w:r>
-      <m:oMath>
-        <m:r>
-          <m:t>f</m:t>
-        </m:r>
-        <m:r>
-          <m:t>r</m:t>
-        </m:r>
-        <m:r>
-          <m:t>e</m:t>
-        </m:r>
-        <m:r>
-          <m:t>q</m:t>
-        </m:r>
-        <m:r>
-          <m:t>u</m:t>
-        </m:r>
-        <m:r>
-          <m:t>e</m:t>
-        </m:r>
-        <m:r>
-          <m:t>n</m:t>
-        </m:r>
-        <m:r>
-          <m:t>t</m:t>
-        </m:r>
-        <m:r>
-          <m:t>i</m:t>
-        </m:r>
-        <m:r>
-          <m:t>s</m:t>
-        </m:r>
-        <m:r>
-          <m:t>t</m:t>
-        </m:r>
-      </m:oMath>
-      <w:r>
-        <w:t xml:space="preserve"> </w:t>
-      </w:r>
-      <w:r>
-        <w:t xml:space="preserve">approach over longitudinal data and how these limit the analysis b) present a different area of statistical analysis for longitudinal biomedical data</w:t>
-      </w:r>
-      <w:r>
-        <w:t xml:space="preserve"> </w:t>
-      </w:r>
-      <m:oMath>
-        <m:r>
-          <m:t>B</m:t>
-        </m:r>
-        <m:r>
-          <m:t>a</m:t>
-        </m:r>
-        <m:r>
-          <m:t>y</m:t>
-        </m:r>
-        <m:r>
-          <m:t>e</m:t>
-        </m:r>
-        <m:r>
-          <m:t>s</m:t>
-        </m:r>
-        <m:r>
-          <m:t>i</m:t>
-        </m:r>
-        <m:r>
-          <m:t>a</m:t>
-        </m:r>
-        <m:r>
-          <m:t>n</m:t>
-        </m:r>
-        <m:r>
-          <m:t>S</m:t>
-        </m:r>
-        <m:r>
-          <m:t>t</m:t>
-        </m:r>
-        <m:r>
-          <m:t>a</m:t>
-        </m:r>
-        <m:r>
-          <m:t>t</m:t>
-        </m:r>
-        <m:r>
-          <m:t>i</m:t>
-        </m:r>
-        <m:r>
-          <m:t>s</m:t>
-        </m:r>
-        <m:r>
-          <m:t>t</m:t>
-        </m:r>
-        <m:r>
-          <m:t>i</m:t>
-        </m:r>
-        <m:r>
-          <m:t>c</m:t>
-        </m:r>
-        <m:r>
-          <m:t>s</m:t>
-        </m:r>
-      </m:oMath>
-      <w:r>
-        <w:t xml:space="preserve">, which does not use</w:t>
+        <w:t xml:space="preserve">. Generally speaking, LMEMs incorporate both</w:t>
+      </w:r>
+      <w:r>
+        <w:t xml:space="preserve"> </w:t>
+      </w:r>
+      <w:r>
+        <w:rPr>
+          <w:i/>
+        </w:rPr>
+        <w:t xml:space="preserve">fixed</w:t>
+      </w:r>
+      <w:r>
+        <w:t xml:space="preserve"> </w:t>
+      </w:r>
+      <w:r>
+        <w:t xml:space="preserve">and</w:t>
+      </w:r>
+      <w:r>
+        <w:t xml:space="preserve"> </w:t>
+      </w:r>
+      <w:r>
+        <w:rPr>
+          <w:i/>
+        </w:rPr>
+        <w:t xml:space="preserve">random</w:t>
+      </w:r>
+      <w:r>
+        <w:t xml:space="preserve"> </w:t>
+      </w:r>
+      <w:r>
+        <w:t xml:space="preserve">effects making them more flexible that rm-ANOVA as they can work with missing observations, and they allow to model the covariance of the parameters in different manners</w:t>
+      </w:r>
+      <w:r>
+        <w:t xml:space="preserve">(West, Welch, and Galecki</w:t>
+      </w:r>
+      <w:r>
+        <w:t xml:space="preserve"> </w:t>
+      </w:r>
+      <w:hyperlink w:anchor="ref-west2014">
+        <w:r>
+          <w:rPr>
+            <w:rStyle w:val="Hyperlink"/>
+          </w:rPr>
+          <w:t xml:space="preserve">2014</w:t>
+        </w:r>
+      </w:hyperlink>
+      <w:r>
+        <w:t xml:space="preserve">)</w:t>
+      </w:r>
+      <w:r>
+        <w:t xml:space="preserve">.</w:t>
+      </w:r>
+    </w:p>
+    <w:p>
+      <w:pPr>
+        <w:pStyle w:val="BodyText"/>
+      </w:pPr>
+      <w:r>
+        <w:t xml:space="preserve">However, the nature of LMEMs and rm-ANOVA restrict the inferences they can extract from a longitudinal study when the data does not follow a linear trend (Figure 1. with line and</w:t>
+      </w:r>
+      <w:r>
+        <w:t xml:space="preserve"> </w:t>
+      </w:r>
+      <w:r>
+        <w:t xml:space="preserve">“</w:t>
+      </w:r>
+      <w:r>
+        <w:t xml:space="preserve">wiggly plot</w:t>
+      </w:r>
+      <w:r>
+        <w:t xml:space="preserve">”</w:t>
+      </w:r>
+      <w:r>
+        <w:t xml:space="preserve">), because the model in both cases does not allow for a consistent fit with the trend of the data. This particular non-linear behavior in longitudinal data has been reported in particular in studies that measure tumor response to radio/chemotherapy in preclinical and clinical settings</w:t>
+      </w:r>
+      <w:r>
+        <w:t xml:space="preserve"> </w:t>
+      </w:r>
+      <w:r>
+        <w:t xml:space="preserve">(Vishwanath et al.</w:t>
+      </w:r>
+      <w:r>
+        <w:t xml:space="preserve"> </w:t>
+      </w:r>
+      <w:hyperlink w:anchor="ref-vishwanath2009">
+        <w:r>
+          <w:rPr>
+            <w:rStyle w:val="Hyperlink"/>
+          </w:rPr>
+          <w:t xml:space="preserve">2009</w:t>
+        </w:r>
+      </w:hyperlink>
+      <w:r>
+        <w:t xml:space="preserve">; Roblyer et al.</w:t>
+      </w:r>
+      <w:r>
+        <w:t xml:space="preserve"> </w:t>
+      </w:r>
+      <w:hyperlink w:anchor="ref-roblyer2011">
+        <w:r>
+          <w:rPr>
+            <w:rStyle w:val="Hyperlink"/>
+          </w:rPr>
+          <w:t xml:space="preserve">2011</w:t>
+        </w:r>
+      </w:hyperlink>
+      <w:r>
+        <w:t xml:space="preserve">; Tank et al.</w:t>
+      </w:r>
+      <w:r>
+        <w:t xml:space="preserve"> </w:t>
+      </w:r>
+      <w:hyperlink w:anchor="ref-tank2020">
+        <w:r>
+          <w:rPr>
+            <w:rStyle w:val="Hyperlink"/>
+          </w:rPr>
+          <w:t xml:space="preserve">2020</w:t>
+        </w:r>
+      </w:hyperlink>
+      <w:r>
+        <w:t xml:space="preserve">; Skala et al.</w:t>
+      </w:r>
+      <w:r>
+        <w:t xml:space="preserve"> </w:t>
+      </w:r>
+      <w:hyperlink w:anchor="ref-skala2010">
+        <w:r>
+          <w:rPr>
+            <w:rStyle w:val="Hyperlink"/>
+          </w:rPr>
+          <w:t xml:space="preserve">2010</w:t>
+        </w:r>
+      </w:hyperlink>
+      <w:r>
+        <w:t xml:space="preserve">; Demidov et al.</w:t>
+      </w:r>
+      <w:r>
+        <w:t xml:space="preserve"> </w:t>
+      </w:r>
+      <w:hyperlink w:anchor="ref-demidov2018">
+        <w:r>
+          <w:rPr>
+            <w:rStyle w:val="Hyperlink"/>
+          </w:rPr>
+          <w:t xml:space="preserve">2018</w:t>
+        </w:r>
+      </w:hyperlink>
+      <w:r>
+        <w:t xml:space="preserve">)</w:t>
+      </w:r>
+      <w:r>
+        <w:t xml:space="preserve">, and wound healing and metabolism</w:t>
+      </w:r>
+      <w:r>
+        <w:t xml:space="preserve">(Jones et al.</w:t>
+      </w:r>
+      <w:r>
+        <w:t xml:space="preserve"> </w:t>
+      </w:r>
+      <w:hyperlink w:anchor="ref-jones2018">
+        <w:r>
+          <w:rPr>
+            <w:rStyle w:val="Hyperlink"/>
+          </w:rPr>
+          <w:t xml:space="preserve">2018</w:t>
+        </w:r>
+      </w:hyperlink>
+      <w:r>
+        <w:t xml:space="preserve">; Grice et al.</w:t>
+      </w:r>
+      <w:r>
+        <w:t xml:space="preserve"> </w:t>
+      </w:r>
+      <w:hyperlink w:anchor="ref-grice2010">
+        <w:r>
+          <w:rPr>
+            <w:rStyle w:val="Hyperlink"/>
+          </w:rPr>
+          <w:t xml:space="preserve">2010</w:t>
+        </w:r>
+      </w:hyperlink>
+      <w:r>
+        <w:t xml:space="preserve">; Young and Grinnell</w:t>
+      </w:r>
+      <w:r>
+        <w:t xml:space="preserve"> </w:t>
+      </w:r>
+      <w:hyperlink w:anchor="ref-young1994">
+        <w:r>
+          <w:rPr>
+            <w:rStyle w:val="Hyperlink"/>
+          </w:rPr>
+          <w:t xml:space="preserve">1994</w:t>
+        </w:r>
+      </w:hyperlink>
+      <w:r>
+        <w:t xml:space="preserve">)</w:t>
+      </w:r>
+      <w:r>
+        <w:t xml:space="preserve">. In such circumstances, even if a</w:t>
+      </w:r>
+      <w:r>
+        <w:t xml:space="preserve"> </w:t>
+      </w:r>
+      <w:r>
+        <w:rPr>
+          <w:i/>
+        </w:rPr>
+        <w:t xml:space="preserve">p-value</w:t>
+      </w:r>
+      <w:r>
+        <w:t xml:space="preserve"> </w:t>
+      </w:r>
+      <w:r>
+        <w:t xml:space="preserve">with</w:t>
+      </w:r>
+      <w:r>
+        <w:t xml:space="preserve"> </w:t>
+      </w:r>
+      <w:r>
+        <w:t xml:space="preserve">“</w:t>
+      </w:r>
+      <w:r>
+        <w:t xml:space="preserve">significance</w:t>
+      </w:r>
+      <w:r>
+        <w:t xml:space="preserve">”</w:t>
+      </w:r>
+      <w:r>
+        <w:t xml:space="preserve"> </w:t>
+      </w:r>
+      <w:r>
+        <w:t xml:space="preserve">(</w:t>
+      </w:r>
+      <w:r>
+        <w:t xml:space="preserve"> </w:t>
+      </w:r>
+      <w:r>
+        <w:rPr>
+          <w:i/>
+        </w:rPr>
+        <w:t xml:space="preserve">p</w:t>
+      </w:r>
+      <w:r>
+        <w:t xml:space="preserve">&lt;0.05) is obtained, the model lacks predictive power and this compromises the extent of the inferences that can be derived from the analysis.</w:t>
+      </w:r>
+    </w:p>
+    <w:p>
+      <w:pPr>
+        <w:pStyle w:val="BodyText"/>
+      </w:pPr>
+      <w:r>
+        <w:t xml:space="preserve">In contrast to the</w:t>
+      </w:r>
+      <w:r>
+        <w:t xml:space="preserve"> </w:t>
+      </w:r>
+      <w:r>
+        <w:rPr>
+          <w:i/>
+        </w:rPr>
+        <w:t xml:space="preserve">frequentist</w:t>
+      </w:r>
+      <w:r>
+        <w:t xml:space="preserve"> </w:t>
+      </w:r>
+      <w:r>
+        <w:t xml:space="preserve">rm-ANOVA and LMEM analysis,</w:t>
+      </w:r>
+      <w:r>
+        <w:t xml:space="preserve"> </w:t>
+      </w:r>
+      <w:r>
+        <w:rPr>
+          <w:i/>
+        </w:rPr>
+        <w:t xml:space="preserve">Bayesian statistics</w:t>
+      </w:r>
+      <w:r>
+        <w:t xml:space="preserve"> </w:t>
+      </w:r>
+      <w:r>
+        <w:t xml:space="preserve">represent a relatively new field that does not rely on</w:t>
       </w:r>
       <w:r>
         <w:t xml:space="preserve"> </w:t>
@@ -670,7 +943,72 @@
         <w:t xml:space="preserve">p-values</w:t>
       </w:r>
       <w:r>
-        <w:t xml:space="preserve">, and is less restrictive thereby allowing a statical analysis that is based on the data itself. c)Iimplement b) over a set of simulated data that matches previously reported trends in longitudinal biomedical studies. With an emphasis on reproducibility by providing the code and dataset used, this will provide biomedical researchers a clear view of the advantages of Bayesian statistics for the analysis of longitudinal data.</w:t>
+        <w:t xml:space="preserve"> </w:t>
+      </w:r>
+      <w:r>
+        <w:t xml:space="preserve">and hypothesis test to analyze information. Bayesian statistics can work with missing observations, allow the data (and not an underlying assumed distribution) to determine the outcome in regard to significance and are able to expand the comparisons and inferences derived form the analysis.On the other hand, the shift that Bayesian theory represents from the traditional statistical view in research and the set of computational tools required for the implementation of this type of models have limited their use in the biomedical research community. Based on this, the goals of this study are: a) to present the limitations of a</w:t>
+      </w:r>
+      <w:r>
+        <w:t xml:space="preserve"> </w:t>
+      </w:r>
+      <w:r>
+        <w:rPr>
+          <w:i/>
+        </w:rPr>
+        <w:t xml:space="preserve">frequentist</w:t>
+      </w:r>
+      <w:r>
+        <w:t xml:space="preserve"> </w:t>
+      </w:r>
+      <w:r>
+        <w:t xml:space="preserve">approach (rm-ANOVA) over longitudinal data, and demonstrate how these limitations in turn affect the results of the analysis b) introduce in a practical and amenable manner the theory of Bayesian statistics highlighting its applicability to biomedical research and c)Implement b) over a set of simulated data that matches previously reported trends in longitudinal biomedical studies. With an emphasis on reproducibility by providing the code and dataset used, this will provide biomedical researchers a clear view of the advantages of Bayesian statistics for the analysis of longitudinal data.</w:t>
+      </w:r>
+    </w:p>
+    <w:p>
+      <w:pPr>
+        <w:pStyle w:val="BodyText"/>
+      </w:pPr>
+      <w:r>
+        <w:drawing>
+          <wp:inline>
+            <wp:extent cx="4620126" cy="3696101"/>
+            <wp:effectExtent b="0" l="0" r="0" t="0"/>
+            <wp:docPr descr="" title="" id="1" name="Picture"/>
+            <a:graphic>
+              <a:graphicData uri="http://schemas.openxmlformats.org/drawingml/2006/picture">
+                <pic:pic>
+                  <pic:nvPicPr>
+                    <pic:cNvPr descr="Manuscript_AM_v1_files/figure-docx/FIGURE%201-1.png" id="0" name="Picture"/>
+                    <pic:cNvPicPr>
+                      <a:picLocks noChangeArrowheads="1" noChangeAspect="1"/>
+                    </pic:cNvPicPr>
+                  </pic:nvPicPr>
+                  <pic:blipFill>
+                    <a:blip r:embed="rId25"/>
+                    <a:stretch>
+                      <a:fillRect/>
+                    </a:stretch>
+                  </pic:blipFill>
+                  <pic:spPr bwMode="auto">
+                    <a:xfrm>
+                      <a:off x="0" y="0"/>
+                      <a:ext cx="4620126" cy="3696101"/>
+                    </a:xfrm>
+                    <a:prstGeom prst="rect">
+                      <a:avLst/>
+                    </a:prstGeom>
+                    <a:noFill/>
+                    <a:ln w="9525">
+                      <a:noFill/>
+                      <a:headEnd/>
+                      <a:tailEnd/>
+                    </a:ln>
+                  </pic:spPr>
+                </pic:pic>
+              </a:graphicData>
+            </a:graphic>
+          </wp:inline>
+        </w:drawing>
       </w:r>
     </w:p>
     <w:p>
@@ -681,7 +1019,7 @@
         </w:numPr>
       </w:pPr>
       <w:r>
-        <w:t xml:space="preserve">Paragraph 2: Challenges presented by longitudinal studies. Missing observations, and correlation between measurements. Limitations that these items raise for the traditional ANOVA methods of analysis.</w:t>
+        <w:t xml:space="preserve">Section 1: Challenges presented by longitudinal studies: Missing observations, and correlation between measurements. How rm-ANOVA is limited by missing observations, and how both rm-ANOVA and LMEMs are limited with data that does not follow a linear trend (equations for both situations and the fit they produce.)</w:t>
       </w:r>
     </w:p>
     <w:p>
@@ -692,120 +1030,49 @@
         </w:numPr>
       </w:pPr>
       <w:r>
-        <w:t xml:space="preserve">Paragraph 3: Bayesian statistics as an alternative approach. Advantages over ANOVA and what inference can be made from it. Argue that while it is not commonly used in the biomedical arena, this paper aims at showing the implementation in an amenable manner to analyze non-linear trends in data.</w:t>
-      </w:r>
-    </w:p>
-    <w:p>
-      <w:r>
-        <w:pict>
-          <v:rect style="width:0;height:1.5pt" o:hralign="center" o:hrstd="t" o:hr="t"/>
-        </w:pict>
+        <w:t xml:space="preserve">Section 2: Bayesian statistics as an alternative approach. Gentle presentation of Bayes theorem</w:t>
+      </w:r>
+      <w:r>
+        <w:t xml:space="preserve"> </w:t>
+      </w:r>
+      <w:r>
+        <w:rPr>
+          <w:i/>
+        </w:rPr>
+        <w:t xml:space="preserve">with a biomedical-related example(!)</w:t>
+      </w:r>
+      <w:r>
+        <w:t xml:space="preserve"> </w:t>
+      </w:r>
+      <w:r>
+        <w:t xml:space="preserve">Advantages over ANOVA and how inference works. Argue that while it is not commonly used in the biomedical arena, it is a more accurate and flexible approach.</w:t>
       </w:r>
     </w:p>
     <w:p>
       <w:pPr>
         <w:numPr>
-          <w:numId w:val="1002"/>
+          <w:numId w:val="1001"/>
           <w:ilvl w:val="0"/>
         </w:numPr>
       </w:pPr>
       <w:r>
-        <w:t xml:space="preserve">Recap on repeated measures ANOVA and the requisites that it needs to work properly</w:t>
-      </w:r>
-      <w:r>
-        <w:t xml:space="preserve"> </w:t>
-      </w:r>
-      <w:r>
-        <w:t xml:space="preserve">-Sphericity</w:t>
-      </w:r>
-      <w:r>
-        <w:t xml:space="preserve"> </w:t>
-      </w:r>
-      <w:r>
-        <w:t xml:space="preserve">-Variance-covariance matrix</w:t>
-      </w:r>
-      <w:r>
-        <w:t xml:space="preserve"> </w:t>
-      </w:r>
-      <w:r>
-        <w:t xml:space="preserve">-Explain the</w:t>
-      </w:r>
-      <w:r>
-        <w:t xml:space="preserve"> </w:t>
-      </w:r>
-      <w:r>
-        <w:rPr>
-          <w:i/>
-        </w:rPr>
-        <w:t xml:space="preserve">true</w:t>
-      </w:r>
-      <w:r>
-        <w:t xml:space="preserve"> </w:t>
-      </w:r>
-      <w:r>
-        <w:t xml:space="preserve">meaning of a</w:t>
-      </w:r>
-      <w:r>
-        <w:t xml:space="preserve"> </w:t>
-      </w:r>
-      <w:r>
-        <w:rPr>
-          <w:i/>
-        </w:rPr>
-        <w:t xml:space="preserve">p-value</w:t>
-      </w:r>
-      <w:r>
-        <w:t xml:space="preserve"> </w:t>
-      </w:r>
-      <w:r>
-        <w:t xml:space="preserve">and why it is not what researchers commonly think it is</w:t>
-      </w:r>
-    </w:p>
-    <w:p>
-      <w:pPr>
-        <w:numPr>
-          <w:numId w:val="1002"/>
-          <w:ilvl w:val="0"/>
-        </w:numPr>
-      </w:pPr>
-      <w:r>
-        <w:t xml:space="preserve">Gentle introduction to Bayesian statistics</w:t>
-      </w:r>
-      <w:r>
-        <w:t xml:space="preserve"> </w:t>
-      </w:r>
-      <w:r>
-        <w:t xml:space="preserve">-How it works</w:t>
-      </w:r>
-      <w:r>
-        <w:t xml:space="preserve"> </w:t>
-      </w:r>
-      <w:r>
-        <w:t xml:space="preserve">-What advantages it has over ANOVA</w:t>
-      </w:r>
-      <w:r>
-        <w:t xml:space="preserve"> </w:t>
-      </w:r>
-      <w:r>
-        <w:t xml:space="preserve">-What a confidence interval means probabilistically</w:t>
-      </w:r>
-    </w:p>
-    <w:p>
-      <w:pPr>
-        <w:pStyle w:val="FirstParagraph"/>
-      </w:pPr>
-      <w:r>
-        <w:t xml:space="preserve">(Chavalarias et al.</w:t>
-      </w:r>
-      <w:r>
-        <w:t xml:space="preserve"> </w:t>
-      </w:r>
-      <w:hyperlink w:anchor="ref-chavalarias2016">
+        <w:t xml:space="preserve">Section 3: Present the implementation of a spline-fitted model in R, using data simulated from</w:t>
+      </w:r>
+      <w:r>
+        <w:t xml:space="preserve"> </w:t>
+      </w:r>
+      <w:r>
+        <w:t xml:space="preserve">(Vishwanath et al.</w:t>
+      </w:r>
+      <w:r>
+        <w:t xml:space="preserve"> </w:t>
+      </w:r>
+      <w:hyperlink w:anchor="ref-vishwanath2009">
         <w:r>
           <w:rPr>
             <w:rStyle w:val="Hyperlink"/>
           </w:rPr>
-          <w:t xml:space="preserve">2016</w:t>
+          <w:t xml:space="preserve">2009</w:t>
         </w:r>
       </w:hyperlink>
       <w:r>
@@ -813,72 +1080,151 @@
       </w:r>
     </w:p>
     <w:p>
+      <w:r>
+        <w:pict>
+          <v:rect style="width:0;height:1.5pt" o:hralign="center" o:hrstd="t" o:hr="t"/>
+        </w:pict>
+      </w:r>
+    </w:p>
+    <w:p>
       <w:pPr>
         <w:pStyle w:val="Heading1"/>
       </w:pPr>
-      <w:bookmarkStart w:id="21" w:name="references"/>
+      <w:bookmarkStart w:id="26" w:name="references"/>
       <w:r>
         <w:t xml:space="preserve">References</w:t>
       </w:r>
-      <w:bookmarkEnd w:id="21"/>
-    </w:p>
-    <w:bookmarkStart w:id="34" w:name="refs"/>
-    <w:bookmarkStart w:id="22" w:name="ref-chavalarias2016"/>
+      <w:bookmarkEnd w:id="26"/>
+    </w:p>
+    <w:bookmarkStart w:id="46" w:name="refs"/>
+    <w:bookmarkStart w:id="27" w:name="ref-demidov2018"/>
     <w:p>
       <w:pPr>
         <w:pStyle w:val="Bibliography"/>
       </w:pPr>
       <w:r>
-        <w:t xml:space="preserve">Chavalarias, David, Joshua David Wallach, Alvin Ho Ting Li, and John PA Ioannidis. 2016. “Evolution of Reporting P Values in the Biomedical Literature, 1990-2015.”</w:t>
-      </w:r>
-      <w:r>
-        <w:t xml:space="preserve"> </w:t>
-      </w:r>
-      <w:r>
-        <w:rPr>
-          <w:i/>
-        </w:rPr>
-        <w:t xml:space="preserve">Jama</w:t>
-      </w:r>
-      <w:r>
-        <w:t xml:space="preserve"> </w:t>
-      </w:r>
-      <w:r>
-        <w:t xml:space="preserve">315 (11): 1141–8.</w:t>
-      </w:r>
-    </w:p>
-    <w:bookmarkEnd w:id="22"/>
-    <w:bookmarkStart w:id="23" w:name="ref-demidov2018"/>
+        <w:t xml:space="preserve">Demidov, Valentin, Azusa Maeda, Mitsuro Sugita, Victoria Madge, Siddharth Sadanand, Costel Flueraru, and I Alex Vitkin. 2018. “Preclinical Longitudinal Imaging of Tumor Microvascular Radiobiological Response with Functional Optical Coherence Tomography.”</w:t>
+      </w:r>
+      <w:r>
+        <w:t xml:space="preserve"> </w:t>
+      </w:r>
+      <w:r>
+        <w:rPr>
+          <w:i/>
+        </w:rPr>
+        <w:t xml:space="preserve">Scientific Reports</w:t>
+      </w:r>
+      <w:r>
+        <w:t xml:space="preserve"> </w:t>
+      </w:r>
+      <w:r>
+        <w:t xml:space="preserve">8 (1): 1–12.</w:t>
+      </w:r>
+    </w:p>
+    <w:bookmarkEnd w:id="27"/>
+    <w:bookmarkStart w:id="28" w:name="ref-fitzmaurice2012"/>
     <w:p>
       <w:pPr>
         <w:pStyle w:val="Bibliography"/>
       </w:pPr>
       <w:r>
-        <w:t xml:space="preserve">Demidov, Valentin, Azusa Maeda, Mitsuro Sugita, Victoria Madge, Siddharth Sadanand, Costel Flueraru, and I Alex Vitkin. 2018. “Preclinical Longitudinal Imaging of Tumor Microvascular Radiobiological Response with Functional Optical Coherence Tomography.”</w:t>
-      </w:r>
-      <w:r>
-        <w:t xml:space="preserve"> </w:t>
-      </w:r>
-      <w:r>
-        <w:rPr>
-          <w:i/>
-        </w:rPr>
-        <w:t xml:space="preserve">Scientific Reports</w:t>
-      </w:r>
-      <w:r>
-        <w:t xml:space="preserve"> </w:t>
-      </w:r>
-      <w:r>
-        <w:t xml:space="preserve">8 (1): 1–12.</w:t>
-      </w:r>
-    </w:p>
-    <w:bookmarkEnd w:id="23"/>
-    <w:bookmarkStart w:id="24" w:name="ref-jones2018"/>
+        <w:t xml:space="preserve">Fitzmaurice, Garrett M, Nan M Laird, and James H Ware. 2012.</w:t>
+      </w:r>
+      <w:r>
+        <w:t xml:space="preserve"> </w:t>
+      </w:r>
+      <w:r>
+        <w:rPr>
+          <w:i/>
+        </w:rPr>
+        <w:t xml:space="preserve">Applied Longitudinal Analysis</w:t>
+      </w:r>
+      <w:r>
+        <w:t xml:space="preserve">. Vol. 998. John Wiley &amp; Sons.</w:t>
+      </w:r>
+    </w:p>
+    <w:bookmarkEnd w:id="28"/>
+    <w:bookmarkStart w:id="29" w:name="ref-grice2010"/>
     <w:p>
       <w:pPr>
         <w:pStyle w:val="Bibliography"/>
       </w:pPr>
       <w:r>
+        <w:t xml:space="preserve">Grice, Elizabeth A, Evan S Snitkin, Laura J Yockey, Dustin M Bermudez, Kenneth W Liechty, Julia A Segre, NISC Comparative Sequencing Program, and others. 2010. “Longitudinal Shift in Diabetic Wound Microbiota Correlates with Prolonged Skin Defense Response.”</w:t>
+      </w:r>
+      <w:r>
+        <w:t xml:space="preserve"> </w:t>
+      </w:r>
+      <w:r>
+        <w:rPr>
+          <w:i/>
+        </w:rPr>
+        <w:t xml:space="preserve">Proceedings of the National Academy of Sciences</w:t>
+      </w:r>
+      <w:r>
+        <w:t xml:space="preserve"> </w:t>
+      </w:r>
+      <w:r>
+        <w:t xml:space="preserve">107 (33): 14799–14804.</w:t>
+      </w:r>
+    </w:p>
+    <w:bookmarkEnd w:id="29"/>
+    <w:bookmarkStart w:id="30" w:name="ref-gueorguieva2004"/>
+    <w:p>
+      <w:pPr>
+        <w:pStyle w:val="Bibliography"/>
+      </w:pPr>
+      <w:r>
+        <w:t xml:space="preserve">Gueorguieva, Ralitza, and John H Krystal. 2004. “Move over Anova: Progress in Analyzing Repeated-Measures Data Andits Reflection in Papers Published in the Archives of General Psychiatry.”</w:t>
+      </w:r>
+      <w:r>
+        <w:t xml:space="preserve"> </w:t>
+      </w:r>
+      <w:r>
+        <w:rPr>
+          <w:i/>
+        </w:rPr>
+        <w:t xml:space="preserve">Archives of General Psychiatry</w:t>
+      </w:r>
+      <w:r>
+        <w:t xml:space="preserve"> </w:t>
+      </w:r>
+      <w:r>
+        <w:t xml:space="preserve">61 (3): 310–17.</w:t>
+      </w:r>
+    </w:p>
+    <w:bookmarkEnd w:id="30"/>
+    <w:bookmarkStart w:id="31" w:name="ref-guo2013"/>
+    <w:p>
+      <w:pPr>
+        <w:pStyle w:val="Bibliography"/>
+      </w:pPr>
+      <w:r>
+        <w:t xml:space="preserve">Guo, Yi, Henrietta L Logan, Deborah H Glueck, and Keith E Muller. 2013. “Selecting a Sample Size for Studies with Repeated Measures.”</w:t>
+      </w:r>
+      <w:r>
+        <w:t xml:space="preserve"> </w:t>
+      </w:r>
+      <w:r>
+        <w:rPr>
+          <w:i/>
+        </w:rPr>
+        <w:t xml:space="preserve">BMC Medical Research Methodology</w:t>
+      </w:r>
+      <w:r>
+        <w:t xml:space="preserve"> </w:t>
+      </w:r>
+      <w:r>
+        <w:t xml:space="preserve">13 (1): 100.</w:t>
+      </w:r>
+    </w:p>
+    <w:bookmarkEnd w:id="31"/>
+    <w:bookmarkStart w:id="32" w:name="ref-jones2018"/>
+    <w:p>
+      <w:pPr>
+        <w:pStyle w:val="Bibliography"/>
+      </w:pPr>
+      <w:r>
         <w:t xml:space="preserve">Jones, Jake D, Hallie E Ramser, Alan E Woessner, and Kyle P Quinn. 2018. “In Vivo Multiphoton Microscopy Detects Longitudinal Metabolic Changes Associated with Delayed Skin Wound Healing.”</w:t>
       </w:r>
       <w:r>
@@ -897,8 +1243,8 @@
         <w:t xml:space="preserve">1 (1): 1–8.</w:t>
       </w:r>
     </w:p>
-    <w:bookmarkEnd w:id="24"/>
-    <w:bookmarkStart w:id="25" w:name="ref-kamstra2015"/>
+    <w:bookmarkEnd w:id="32"/>
+    <w:bookmarkStart w:id="33" w:name="ref-kamstra2015"/>
     <w:p>
       <w:pPr>
         <w:pStyle w:val="Bibliography"/>
@@ -922,13 +1268,38 @@
         <w:t xml:space="preserve">51 (5): 548–55.</w:t>
       </w:r>
     </w:p>
-    <w:bookmarkEnd w:id="25"/>
-    <w:bookmarkStart w:id="26" w:name="ref-pavlov2018"/>
+    <w:bookmarkEnd w:id="33"/>
+    <w:bookmarkStart w:id="34" w:name="ref-liu2010"/>
     <w:p>
       <w:pPr>
         <w:pStyle w:val="Bibliography"/>
       </w:pPr>
       <w:r>
+        <w:t xml:space="preserve">Liu, Chunyan, Timothy P Cripe, and Mi-Ok Kim. 2010. “Statistical Issues in Longitudinal Data Analysis for Treatment Efficacy Studies in the Biomedical Sciences.”</w:t>
+      </w:r>
+      <w:r>
+        <w:t xml:space="preserve"> </w:t>
+      </w:r>
+      <w:r>
+        <w:rPr>
+          <w:i/>
+        </w:rPr>
+        <w:t xml:space="preserve">Molecular Therapy</w:t>
+      </w:r>
+      <w:r>
+        <w:t xml:space="preserve"> </w:t>
+      </w:r>
+      <w:r>
+        <w:t xml:space="preserve">18 (9): 1724–30.</w:t>
+      </w:r>
+    </w:p>
+    <w:bookmarkEnd w:id="34"/>
+    <w:bookmarkStart w:id="35" w:name="ref-pavlov2018"/>
+    <w:p>
+      <w:pPr>
+        <w:pStyle w:val="Bibliography"/>
+      </w:pPr>
+      <w:r>
         <w:t xml:space="preserve">Pavlov, Mikhail V, Tatiana I Kalganova, Yekaterina S Lyubimtseva, Vladimir I Plekhanov, German Yurievich Golubyatnikov, Olga Y Ilyinskaya, Anna G Orlova, et al. 2018. “Multimodal Approach in Assessment of the Response of Breast Cancer to Neoadjuvant Chemotherapy.”</w:t>
       </w:r>
       <w:r>
@@ -947,8 +1318,8 @@
         <w:t xml:space="preserve">23 (9): 091410.</w:t>
       </w:r>
     </w:p>
-    <w:bookmarkEnd w:id="26"/>
-    <w:bookmarkStart w:id="27" w:name="ref-ritter2001"/>
+    <w:bookmarkEnd w:id="35"/>
+    <w:bookmarkStart w:id="36" w:name="ref-ritter2001"/>
     <w:p>
       <w:pPr>
         <w:pStyle w:val="Bibliography"/>
@@ -972,8 +1343,8 @@
         <w:t xml:space="preserve">61 (18): 6851–9.</w:t>
       </w:r>
     </w:p>
-    <w:bookmarkEnd w:id="27"/>
-    <w:bookmarkStart w:id="28" w:name="ref-roblyer2011"/>
+    <w:bookmarkEnd w:id="36"/>
+    <w:bookmarkStart w:id="37" w:name="ref-roblyer2011"/>
     <w:p>
       <w:pPr>
         <w:pStyle w:val="Bibliography"/>
@@ -997,8 +1368,8 @@
         <w:t xml:space="preserve">108 (35): 14626–31.</w:t>
       </w:r>
     </w:p>
-    <w:bookmarkEnd w:id="28"/>
-    <w:bookmarkStart w:id="29" w:name="ref-roth2017"/>
+    <w:bookmarkEnd w:id="37"/>
+    <w:bookmarkStart w:id="38" w:name="ref-roth2017"/>
     <w:p>
       <w:pPr>
         <w:pStyle w:val="Bibliography"/>
@@ -1007,13 +1378,38 @@
         <w:t xml:space="preserve">Roth, Eli M, Anne C Goldberg, Alberico L Catapano, Albert Torri, George D Yancopoulos, Neil Stahl, Aurélie Brunet, Guillaume Lecorps, and Helen M Colhoun. 2017. “Antidrug Antibodies in Patients Treated with Alirocumab.”</w:t>
       </w:r>
     </w:p>
-    <w:bookmarkEnd w:id="29"/>
-    <w:bookmarkStart w:id="30" w:name="ref-sio2016"/>
+    <w:bookmarkEnd w:id="38"/>
+    <w:bookmarkStart w:id="39" w:name="ref-schober2018"/>
     <w:p>
       <w:pPr>
         <w:pStyle w:val="Bibliography"/>
       </w:pPr>
       <w:r>
+        <w:t xml:space="preserve">Schober, Patrick, and Thomas R Vetter. 2018. “Repeated Measures Designs and Analysis of Longitudinal Data: If at First You Do Not Succeed—Try, Try Again.”</w:t>
+      </w:r>
+      <w:r>
+        <w:t xml:space="preserve"> </w:t>
+      </w:r>
+      <w:r>
+        <w:rPr>
+          <w:i/>
+        </w:rPr>
+        <w:t xml:space="preserve">Anesthesia and Analgesia</w:t>
+      </w:r>
+      <w:r>
+        <w:t xml:space="preserve"> </w:t>
+      </w:r>
+      <w:r>
+        <w:t xml:space="preserve">127 (2): 569.</w:t>
+      </w:r>
+    </w:p>
+    <w:bookmarkEnd w:id="39"/>
+    <w:bookmarkStart w:id="40" w:name="ref-sio2016"/>
+    <w:p>
+      <w:pPr>
+        <w:pStyle w:val="Bibliography"/>
+      </w:pPr>
+      <w:r>
         <w:t xml:space="preserve">Sio, Terence T, Pamela J Atherton, Brandon J Birckhead, David J Schwartz, Jeff A Sloan, Drew K Seisler, James A Martenson, et al. 2016. “Repeated Measures Analyses of Dermatitis Symptom Evolution in Breast Cancer Patients Receiving Radiotherapy in a Phase 3 Randomized Trial of Mometasone Furoate Vs Placebo (N06c4 [Alliance]).”</w:t>
       </w:r>
       <w:r>
@@ -1032,8 +1428,8 @@
         <w:t xml:space="preserve">24 (9): 3847–55.</w:t>
       </w:r>
     </w:p>
-    <w:bookmarkEnd w:id="30"/>
-    <w:bookmarkStart w:id="31" w:name="ref-skala2010"/>
+    <w:bookmarkEnd w:id="40"/>
+    <w:bookmarkStart w:id="41" w:name="ref-skala2010"/>
     <w:p>
       <w:pPr>
         <w:pStyle w:val="Bibliography"/>
@@ -1057,8 +1453,8 @@
         <w:t xml:space="preserve">15 (1): 011112.</w:t>
       </w:r>
     </w:p>
-    <w:bookmarkEnd w:id="31"/>
-    <w:bookmarkStart w:id="32" w:name="ref-tank2020"/>
+    <w:bookmarkEnd w:id="41"/>
+    <w:bookmarkStart w:id="42" w:name="ref-tank2020"/>
     <w:p>
       <w:pPr>
         <w:pStyle w:val="Bibliography"/>
@@ -1082,8 +1478,8 @@
         <w:t xml:space="preserve">22 (1): 1–10.</w:t>
       </w:r>
     </w:p>
-    <w:bookmarkEnd w:id="32"/>
-    <w:bookmarkStart w:id="33" w:name="ref-vishwanath2009"/>
+    <w:bookmarkEnd w:id="42"/>
+    <w:bookmarkStart w:id="43" w:name="ref-vishwanath2009"/>
     <w:p>
       <w:pPr>
         <w:pStyle w:val="Bibliography"/>
@@ -1107,8 +1503,55 @@
         <w:t xml:space="preserve">11 (9): 889–900.</w:t>
       </w:r>
     </w:p>
-    <w:bookmarkEnd w:id="33"/>
-    <w:bookmarkEnd w:id="34"/>
+    <w:bookmarkEnd w:id="43"/>
+    <w:bookmarkStart w:id="44" w:name="ref-west2014"/>
+    <w:p>
+      <w:pPr>
+        <w:pStyle w:val="Bibliography"/>
+      </w:pPr>
+      <w:r>
+        <w:t xml:space="preserve">West, Brady T, Kathleen B Welch, and Andrzej T Galecki. 2014.</w:t>
+      </w:r>
+      <w:r>
+        <w:t xml:space="preserve"> </w:t>
+      </w:r>
+      <w:r>
+        <w:rPr>
+          <w:i/>
+        </w:rPr>
+        <w:t xml:space="preserve">Linear Mixed Models: A Practical Guide Using Statistical Software</w:t>
+      </w:r>
+      <w:r>
+        <w:t xml:space="preserve">. CRC Press.</w:t>
+      </w:r>
+    </w:p>
+    <w:bookmarkEnd w:id="44"/>
+    <w:bookmarkStart w:id="45" w:name="ref-young1994"/>
+    <w:p>
+      <w:pPr>
+        <w:pStyle w:val="Bibliography"/>
+      </w:pPr>
+      <w:r>
+        <w:t xml:space="preserve">Young, Patty K, and Frederick Grinnell. 1994. “Metalloproteinase Activation Cascade After Burn Injury: A Longitudinal Analysis of the Human Wound Environment.”</w:t>
+      </w:r>
+      <w:r>
+        <w:t xml:space="preserve"> </w:t>
+      </w:r>
+      <w:r>
+        <w:rPr>
+          <w:i/>
+        </w:rPr>
+        <w:t xml:space="preserve">Journal of Investigative Dermatology</w:t>
+      </w:r>
+      <w:r>
+        <w:t xml:space="preserve"> </w:t>
+      </w:r>
+      <w:r>
+        <w:t xml:space="preserve">103 (5): 660–64.</w:t>
+      </w:r>
+    </w:p>
+    <w:bookmarkEnd w:id="45"/>
+    <w:bookmarkEnd w:id="46"/>
     <w:sectPr>
       <w:headerReference w:type="default" r:id="rId9"/>
       <w:footerReference w:type="default" r:id="rId10"/>
@@ -1173,6 +1616,189 @@
       </w:r>
     </w:p>
   </w:footnote>
+  <w:footnote w:id="20">
+    <w:p>
+      <w:pPr>
+        <w:pStyle w:val="FootnoteText"/>
+      </w:pPr>
+      <w:r>
+        <w:rPr>
+          <w:rStyle w:val="FootnoteReference"/>
+        </w:rPr>
+        <w:footnoteRef/>
+      </w:r>
+      <w:r>
+        <w:t xml:space="preserve"> </w:t>
+      </w:r>
+      <w:r>
+        <w:t xml:space="preserve">Department</w:t>
+      </w:r>
+      <w:r>
+        <w:t xml:space="preserve"> </w:t>
+      </w:r>
+      <w:r>
+        <w:t xml:space="preserve">of</w:t>
+      </w:r>
+      <w:r>
+        <w:t xml:space="preserve"> </w:t>
+      </w:r>
+      <w:r>
+        <w:t xml:space="preserve">Biomedical</w:t>
+      </w:r>
+      <w:r>
+        <w:t xml:space="preserve"> </w:t>
+      </w:r>
+      <w:r>
+        <w:t xml:space="preserve">Engineering,</w:t>
+      </w:r>
+      <w:r>
+        <w:t xml:space="preserve"> </w:t>
+      </w:r>
+      <w:r>
+        <w:t xml:space="preserve">University</w:t>
+      </w:r>
+      <w:r>
+        <w:t xml:space="preserve"> </w:t>
+      </w:r>
+      <w:r>
+        <w:t xml:space="preserve">of</w:t>
+      </w:r>
+      <w:r>
+        <w:t xml:space="preserve"> </w:t>
+      </w:r>
+      <w:r>
+        <w:t xml:space="preserve">Arkansas,</w:t>
+      </w:r>
+      <w:r>
+        <w:t xml:space="preserve"> </w:t>
+      </w:r>
+      <w:r>
+        <w:t xml:space="preserve">Fayetteville</w:t>
+      </w:r>
+    </w:p>
+  </w:footnote>
+  <w:footnote w:id="21">
+    <w:p>
+      <w:pPr>
+        <w:pStyle w:val="FootnoteText"/>
+      </w:pPr>
+      <w:r>
+        <w:rPr>
+          <w:rStyle w:val="FootnoteReference"/>
+        </w:rPr>
+        <w:footnoteRef/>
+      </w:r>
+      <w:r>
+        <w:t xml:space="preserve"> </w:t>
+      </w:r>
+      <w:r>
+        <w:t xml:space="preserve">Department</w:t>
+      </w:r>
+      <w:r>
+        <w:t xml:space="preserve"> </w:t>
+      </w:r>
+      <w:r>
+        <w:t xml:space="preserve">of</w:t>
+      </w:r>
+      <w:r>
+        <w:t xml:space="preserve"> </w:t>
+      </w:r>
+      <w:r>
+        <w:t xml:space="preserve">Biomedical</w:t>
+      </w:r>
+      <w:r>
+        <w:t xml:space="preserve"> </w:t>
+      </w:r>
+      <w:r>
+        <w:t xml:space="preserve">Engineering,</w:t>
+      </w:r>
+      <w:r>
+        <w:t xml:space="preserve"> </w:t>
+      </w:r>
+      <w:r>
+        <w:t xml:space="preserve">University</w:t>
+      </w:r>
+      <w:r>
+        <w:t xml:space="preserve"> </w:t>
+      </w:r>
+      <w:r>
+        <w:t xml:space="preserve">of</w:t>
+      </w:r>
+      <w:r>
+        <w:t xml:space="preserve"> </w:t>
+      </w:r>
+      <w:r>
+        <w:t xml:space="preserve">Arkansas,</w:t>
+      </w:r>
+      <w:r>
+        <w:t xml:space="preserve"> </w:t>
+      </w:r>
+      <w:r>
+        <w:t xml:space="preserve">Fayetteville</w:t>
+      </w:r>
+    </w:p>
+  </w:footnote>
+  <w:footnote w:id="22">
+    <w:p>
+      <w:pPr>
+        <w:pStyle w:val="FootnoteText"/>
+      </w:pPr>
+      <w:r>
+        <w:rPr>
+          <w:rStyle w:val="FootnoteReference"/>
+        </w:rPr>
+        <w:footnoteRef/>
+      </w:r>
+      <w:r>
+        <w:t xml:space="preserve"> </w:t>
+      </w:r>
+      <w:r>
+        <w:t xml:space="preserve">Department</w:t>
+      </w:r>
+      <w:r>
+        <w:t xml:space="preserve"> </w:t>
+      </w:r>
+      <w:r>
+        <w:t xml:space="preserve">of</w:t>
+      </w:r>
+      <w:r>
+        <w:t xml:space="preserve"> </w:t>
+      </w:r>
+      <w:r>
+        <w:t xml:space="preserve">Mathematical</w:t>
+      </w:r>
+      <w:r>
+        <w:t xml:space="preserve"> </w:t>
+      </w:r>
+      <w:r>
+        <w:t xml:space="preserve">Sciences,</w:t>
+      </w:r>
+      <w:r>
+        <w:t xml:space="preserve"> </w:t>
+      </w:r>
+      <w:r>
+        <w:t xml:space="preserve">University</w:t>
+      </w:r>
+      <w:r>
+        <w:t xml:space="preserve"> </w:t>
+      </w:r>
+      <w:r>
+        <w:t xml:space="preserve">of</w:t>
+      </w:r>
+      <w:r>
+        <w:t xml:space="preserve"> </w:t>
+      </w:r>
+      <w:r>
+        <w:t xml:space="preserve">Arkansas,</w:t>
+      </w:r>
+      <w:r>
+        <w:t xml:space="preserve"> </w:t>
+      </w:r>
+      <w:r>
+        <w:t xml:space="preserve">Fayetteville</w:t>
+      </w:r>
+    </w:p>
+  </w:footnote>
 </w:footnotes>
 </file>
 
@@ -1193,109 +1819,6 @@
 <file path=word/numbering.xml><?xml version="1.0" encoding="utf-8"?>
 <w:numbering xmlns:w="http://schemas.openxmlformats.org/wordprocessingml/2006/main">
   <w:abstractNum w:abstractNumId="990">
-    <w:nsid w:val="170cd2de"/>
-    <w:multiLevelType w:val="multilevel"/>
-    <w:lvl w:ilvl="0">
-      <w:numFmt w:val="bullet"/>
-      <w:lvlText w:val=" "/>
-      <w:lvlJc w:val="left"/>
-      <w:pPr>
-        <w:tabs>
-          <w:tab w:val="num" w:pos="0"/>
-        </w:tabs>
-        <w:ind w:left="480" w:hanging="480"/>
-      </w:pPr>
-    </w:lvl>
-    <w:lvl w:ilvl="1">
-      <w:numFmt w:val="bullet"/>
-      <w:lvlText w:val=" "/>
-      <w:lvlJc w:val="left"/>
-      <w:pPr>
-        <w:tabs>
-          <w:tab w:val="num" w:pos="720"/>
-        </w:tabs>
-        <w:ind w:left="1200" w:hanging="480"/>
-      </w:pPr>
-    </w:lvl>
-    <w:lvl w:ilvl="2">
-      <w:numFmt w:val="bullet"/>
-      <w:lvlText w:val=" "/>
-      <w:lvlJc w:val="left"/>
-      <w:pPr>
-        <w:tabs>
-          <w:tab w:val="num" w:pos="1440"/>
-        </w:tabs>
-        <w:ind w:left="1920" w:hanging="480"/>
-      </w:pPr>
-    </w:lvl>
-    <w:lvl w:ilvl="3">
-      <w:numFmt w:val="bullet"/>
-      <w:lvlText w:val=" "/>
-      <w:lvlJc w:val="left"/>
-      <w:pPr>
-        <w:tabs>
-          <w:tab w:val="num" w:pos="2160"/>
-        </w:tabs>
-        <w:ind w:left="2640" w:hanging="480"/>
-      </w:pPr>
-    </w:lvl>
-    <w:lvl w:ilvl="4">
-      <w:numFmt w:val="bullet"/>
-      <w:lvlText w:val=" "/>
-      <w:lvlJc w:val="left"/>
-      <w:pPr>
-        <w:tabs>
-          <w:tab w:val="num" w:pos="2880"/>
-        </w:tabs>
-        <w:ind w:left="3360" w:hanging="480"/>
-      </w:pPr>
-    </w:lvl>
-    <w:lvl w:ilvl="5">
-      <w:numFmt w:val="bullet"/>
-      <w:lvlText w:val=" "/>
-      <w:lvlJc w:val="left"/>
-      <w:pPr>
-        <w:tabs>
-          <w:tab w:val="num" w:pos="3600"/>
-        </w:tabs>
-        <w:ind w:left="4080" w:hanging="480"/>
-      </w:pPr>
-    </w:lvl>
-    <w:lvl w:ilvl="6">
-      <w:numFmt w:val="bullet"/>
-      <w:lvlText w:val=" "/>
-      <w:lvlJc w:val="left"/>
-      <w:pPr>
-        <w:tabs>
-          <w:tab w:val="num" w:pos="4320"/>
-        </w:tabs>
-        <w:ind w:left="4800" w:hanging="480"/>
-      </w:pPr>
-    </w:lvl>
-    <w:lvl w:ilvl="7">
-      <w:numFmt w:val="bullet"/>
-      <w:lvlText w:val=" "/>
-      <w:lvlJc w:val="left"/>
-      <w:pPr>
-        <w:tabs>
-          <w:tab w:val="num" w:pos="5040"/>
-        </w:tabs>
-        <w:ind w:left="5520" w:hanging="480"/>
-      </w:pPr>
-    </w:lvl>
-    <w:lvl w:ilvl="8">
-      <w:numFmt w:val="bullet"/>
-      <w:lvlText w:val=" "/>
-      <w:lvlJc w:val="left"/>
-      <w:pPr>
-        <w:tabs>
-          <w:tab w:val="num" w:pos="5760"/>
-        </w:tabs>
-        <w:ind w:left="6240" w:hanging="480"/>
-      </w:pPr>
-    </w:lvl>
-  </w:abstractNum>
-  <w:abstractNum w:abstractNumId="990">
     <w:nsid w:val="2c1ae401"/>
     <w:multiLevelType w:val="multilevel"/>
     <w:lvl w:ilvl="0">
@@ -1504,13 +2027,7 @@
   <w:num w:numId="1000">
     <w:abstractNumId w:val="990"/>
   </w:num>
-  <w:num w:numId="1000">
-    <w:abstractNumId w:val="990"/>
-  </w:num>
   <w:num w:numId="1001">
-    <w:abstractNumId w:val="991"/>
-  </w:num>
-  <w:num w:numId="1002">
     <w:abstractNumId w:val="991"/>
   </w:num>
 </w:numbering>

</xml_diff>

<commit_message>
Updated manuscript, need to work on first section
</commit_message>
<xml_diff>
--- a/Manuscripts/Manuscript_AM_v1.docx
+++ b/Manuscripts/Manuscript_AM_v1.docx
@@ -767,7 +767,7 @@
         <w:t xml:space="preserve">)</w:t>
       </w:r>
       <w:r>
-        <w:t xml:space="preserve">. These models are more flexible than rm-ANOVA as they can accomodate missing observations in the data, and allow to model the covariance of the parameters in different manners</w:t>
+        <w:t xml:space="preserve">. These models are more flexible than rm-ANOVA as they can accommodate missing observations in the data, and allow different modeling strategies for the covariance</w:t>
       </w:r>
       <w:r>
         <w:t xml:space="preserve">(West, Welch, and Galecki</w:t>
@@ -829,7 +829,134 @@
         <w:pStyle w:val="BodyText"/>
       </w:pPr>
       <w:r>
-        <w:t xml:space="preserve">This assumption of linearity in LMEMs is also present in rm-ANOVA, and therefore both models restrict the inferences they can extract from a longitudinal study when the data does not follow a linear trend.In both cases the model does not provide a consistent fit with the trend of the data. In such circumstances, it is even possible to obtain a</w:t>
+        <w:t xml:space="preserve">The assumption of linearity is a key component of LMEMs and rm-ANOVA, and therefore both models restrict the inferences they can extract from longitudinal data when it does not follow a linear trend. In biomedical research, such behavior in longitudinal data does arise and has been exemplified in different studies, including response to radio/chemotherapy in preclinical and clinical settings</w:t>
+      </w:r>
+      <w:r>
+        <w:t xml:space="preserve"> </w:t>
+      </w:r>
+      <w:r>
+        <w:t xml:space="preserve">(Vishwanath et al.</w:t>
+      </w:r>
+      <w:r>
+        <w:t xml:space="preserve"> </w:t>
+      </w:r>
+      <w:hyperlink w:anchor="ref-vishwanath2009">
+        <w:r>
+          <w:rPr>
+            <w:rStyle w:val="Hyperlink"/>
+          </w:rPr>
+          <w:t xml:space="preserve">2009</w:t>
+        </w:r>
+      </w:hyperlink>
+      <w:r>
+        <w:t xml:space="preserve">; Roblyer et al.</w:t>
+      </w:r>
+      <w:r>
+        <w:t xml:space="preserve"> </w:t>
+      </w:r>
+      <w:hyperlink w:anchor="ref-roblyer2011">
+        <w:r>
+          <w:rPr>
+            <w:rStyle w:val="Hyperlink"/>
+          </w:rPr>
+          <w:t xml:space="preserve">2011</w:t>
+        </w:r>
+      </w:hyperlink>
+      <w:r>
+        <w:t xml:space="preserve">; Tank et al.</w:t>
+      </w:r>
+      <w:r>
+        <w:t xml:space="preserve"> </w:t>
+      </w:r>
+      <w:hyperlink w:anchor="ref-tank2020">
+        <w:r>
+          <w:rPr>
+            <w:rStyle w:val="Hyperlink"/>
+          </w:rPr>
+          <w:t xml:space="preserve">2020</w:t>
+        </w:r>
+      </w:hyperlink>
+      <w:r>
+        <w:t xml:space="preserve">; Skala et al.</w:t>
+      </w:r>
+      <w:r>
+        <w:t xml:space="preserve"> </w:t>
+      </w:r>
+      <w:hyperlink w:anchor="ref-skala2010">
+        <w:r>
+          <w:rPr>
+            <w:rStyle w:val="Hyperlink"/>
+          </w:rPr>
+          <w:t xml:space="preserve">2010</w:t>
+        </w:r>
+      </w:hyperlink>
+      <w:r>
+        <w:t xml:space="preserve">; Demidov et al.</w:t>
+      </w:r>
+      <w:r>
+        <w:t xml:space="preserve"> </w:t>
+      </w:r>
+      <w:hyperlink w:anchor="ref-demidov2018">
+        <w:r>
+          <w:rPr>
+            <w:rStyle w:val="Hyperlink"/>
+          </w:rPr>
+          <w:t xml:space="preserve">2018</w:t>
+        </w:r>
+      </w:hyperlink>
+      <w:r>
+        <w:t xml:space="preserve">)</w:t>
+      </w:r>
+      <w:r>
+        <w:t xml:space="preserve">, and wound healing and metabolism</w:t>
+      </w:r>
+      <w:r>
+        <w:t xml:space="preserve">(Jones et al.</w:t>
+      </w:r>
+      <w:r>
+        <w:t xml:space="preserve"> </w:t>
+      </w:r>
+      <w:hyperlink w:anchor="ref-jones2018">
+        <w:r>
+          <w:rPr>
+            <w:rStyle w:val="Hyperlink"/>
+          </w:rPr>
+          <w:t xml:space="preserve">2018</w:t>
+        </w:r>
+      </w:hyperlink>
+      <w:r>
+        <w:t xml:space="preserve">; Grice et al.</w:t>
+      </w:r>
+      <w:r>
+        <w:t xml:space="preserve"> </w:t>
+      </w:r>
+      <w:hyperlink w:anchor="ref-grice2010">
+        <w:r>
+          <w:rPr>
+            <w:rStyle w:val="Hyperlink"/>
+          </w:rPr>
+          <w:t xml:space="preserve">2010</w:t>
+        </w:r>
+      </w:hyperlink>
+      <w:r>
+        <w:t xml:space="preserve">; Young and Grinnell</w:t>
+      </w:r>
+      <w:r>
+        <w:t xml:space="preserve"> </w:t>
+      </w:r>
+      <w:hyperlink w:anchor="ref-young1994">
+        <w:r>
+          <w:rPr>
+            <w:rStyle w:val="Hyperlink"/>
+          </w:rPr>
+          <w:t xml:space="preserve">1994</w:t>
+        </w:r>
+      </w:hyperlink>
+      <w:r>
+        <w:t xml:space="preserve">)</w:t>
+      </w:r>
+      <w:r>
+        <w:t xml:space="preserve">. In such situations, an estimated model via rm-ANOVA or LMEMs may not provide a consistent fit with the observed variations in the variables of interest. Moreover, although it is possible to obtain a</w:t>
       </w:r>
       <w:r>
         <w:t xml:space="preserve"> </w:t>
@@ -902,18 +1029,225 @@
         <w:t xml:space="preserve">)</w:t>
       </w:r>
       <w:r>
-        <w:t xml:space="preserve">, but the model will lack predictive power and this in turn will compromise the extent of the inferences that can be derived. The non-linear behavior in longitudinal data is exemplified in different biomedical studies, including response to radio/chemotherapy in preclinical and clinical settings</w:t>
-      </w:r>
-      <w:r>
-        <w:t xml:space="preserve"> </w:t>
-      </w:r>
-      <w:r>
-        <w:t xml:space="preserve">(Vishwanath et al.</w:t>
-      </w:r>
-      <w:r>
-        <w:t xml:space="preserve"> </w:t>
-      </w:r>
-      <w:hyperlink w:anchor="ref-vishwanath2009">
+        <w:t xml:space="preserve">, the model will lack predictive power and this in turn will compromise the extent of the inferences that can be derived from it.</w:t>
+      </w:r>
+    </w:p>
+    <w:p>
+      <w:pPr>
+        <w:pStyle w:val="BodyText"/>
+      </w:pPr>
+      <w:r>
+        <w:t xml:space="preserve">Since both the</w:t>
+      </w:r>
+      <w:r>
+        <w:t xml:space="preserve"> </w:t>
+      </w:r>
+      <w:r>
+        <w:rPr>
+          <w:i/>
+        </w:rPr>
+        <w:t xml:space="preserve">frequentist</w:t>
+      </w:r>
+      <w:r>
+        <w:t xml:space="preserve"> </w:t>
+      </w:r>
+      <w:r>
+        <w:t xml:space="preserve">(rm-ANOVA) and LMEM approaches are limited in the analysis of non-linear longitudinal information, there is a need for biomedical researchers to use statistical tools that allow the data to determine the fit of the model while enabling inferences that are both adequate and consistent from a statistical standpoint.</w:t>
+      </w:r>
+    </w:p>
+    <w:p>
+      <w:pPr>
+        <w:pStyle w:val="BodyText"/>
+      </w:pPr>
+      <w:r>
+        <w:t xml:space="preserve">Generalized additive models (GAMs) are a subset of generalized linear models that use</w:t>
+      </w:r>
+      <w:r>
+        <w:t xml:space="preserve"> </w:t>
+      </w:r>
+      <w:r>
+        <w:rPr>
+          <w:i/>
+        </w:rPr>
+        <w:t xml:space="preserve">smooth functions</w:t>
+      </w:r>
+      <w:r>
+        <w:t xml:space="preserve"> </w:t>
+      </w:r>
+      <w:r>
+        <w:t xml:space="preserve">(hencefort</w:t>
+      </w:r>
+      <w:r>
+        <w:t xml:space="preserve"> </w:t>
+      </w:r>
+      <w:r>
+        <w:rPr>
+          <w:i/>
+        </w:rPr>
+        <w:t xml:space="preserve">smooths</w:t>
+      </w:r>
+      <w:r>
+        <w:t xml:space="preserve">) to estimate the parameters of a model. They have been used in palaeolimnology, ecology and clinical studies to model longitudinal data</w:t>
+      </w:r>
+      <w:r>
+        <w:t xml:space="preserve">(Woolway et al.</w:t>
+      </w:r>
+      <w:r>
+        <w:t xml:space="preserve"> </w:t>
+      </w:r>
+      <w:hyperlink w:anchor="ref-woolway2016">
+        <w:r>
+          <w:rPr>
+            <w:rStyle w:val="Hyperlink"/>
+          </w:rPr>
+          <w:t xml:space="preserve">2016</w:t>
+        </w:r>
+      </w:hyperlink>
+      <w:r>
+        <w:t xml:space="preserve">; Hefley et al.</w:t>
+      </w:r>
+      <w:r>
+        <w:t xml:space="preserve"> </w:t>
+      </w:r>
+      <w:hyperlink w:anchor="ref-hefley2017">
+        <w:r>
+          <w:rPr>
+            <w:rStyle w:val="Hyperlink"/>
+          </w:rPr>
+          <w:t xml:space="preserve">2017</w:t>
+        </w:r>
+      </w:hyperlink>
+      <w:r>
+        <w:t xml:space="preserve">;</w:t>
+      </w:r>
+      <w:r>
+        <w:t xml:space="preserve"> </w:t>
+      </w:r>
+      <w:r>
+        <w:rPr>
+          <w:b/>
+        </w:rPr>
+        <w:t xml:space="preserve">???</w:t>
+      </w:r>
+      <w:r>
+        <w:t xml:space="preserve">)</w:t>
+      </w:r>
+      <w:r>
+        <w:t xml:space="preserve">. Briefly, GAMs use a combination of multiple functions (basis functions)to construct the smooths of the model</w:t>
+      </w:r>
+      <w:r>
+        <w:t xml:space="preserve"> </w:t>
+      </w:r>
+      <w:r>
+        <w:t xml:space="preserve">(Wood</w:t>
+      </w:r>
+      <w:r>
+        <w:t xml:space="preserve"> </w:t>
+      </w:r>
+      <w:hyperlink w:anchor="ref-wood2017">
+        <w:r>
+          <w:rPr>
+            <w:rStyle w:val="Hyperlink"/>
+          </w:rPr>
+          <w:t xml:space="preserve">2017</w:t>
+        </w:r>
+      </w:hyperlink>
+      <w:r>
+        <w:t xml:space="preserve">)</w:t>
+      </w:r>
+      <w:r>
+        <w:t xml:space="preserve">. Their main advantage over LMEMs and rm-ANOVA is that the model specification is directed by the</w:t>
+      </w:r>
+      <w:r>
+        <w:t xml:space="preserve"> </w:t>
+      </w:r>
+      <w:r>
+        <w:rPr>
+          <w:i/>
+        </w:rPr>
+        <w:t xml:space="preserve">smooths</w:t>
+      </w:r>
+      <w:r>
+        <w:t xml:space="preserve"> </w:t>
+      </w:r>
+      <w:r>
+        <w:t xml:space="preserve">rather than by a parametric relationship. This allows a consistent fit of the model with the data, and estimations of significance using the terms of the model. However, certain assumptions about the data are necessary: a normal distribution and constant variance of the residuals with the mean response. Therefore, GAMs provide a more suitable statistical method to analyze biomedical longitudinal data, when these assumptions are met.</w:t>
+      </w:r>
+    </w:p>
+    <w:p>
+      <w:pPr>
+        <w:pStyle w:val="BodyText"/>
+      </w:pPr>
+      <w:r>
+        <w:t xml:space="preserve">If the assumptions of GAMs do not hold, the field of</w:t>
+      </w:r>
+      <w:r>
+        <w:t xml:space="preserve"> </w:t>
+      </w:r>
+      <w:r>
+        <w:rPr>
+          <w:i/>
+        </w:rPr>
+        <w:t xml:space="preserve">Bayesian statistics</w:t>
+      </w:r>
+      <w:r>
+        <w:t xml:space="preserve"> </w:t>
+      </w:r>
+      <w:r>
+        <w:t xml:space="preserve">represents a relatively new area of Statistics that does not rely on</w:t>
+      </w:r>
+      <w:r>
+        <w:t xml:space="preserve"> </w:t>
+      </w:r>
+      <w:r>
+        <w:rPr>
+          <w:i/>
+        </w:rPr>
+        <w:t xml:space="preserve">p-values</w:t>
+      </w:r>
+      <w:r>
+        <w:t xml:space="preserve"> </w:t>
+      </w:r>
+      <w:r>
+        <w:t xml:space="preserve">and hypothesis tests to analyze information. Bayesian statistics can work with missing observations, allow the data (and not an underlying assumed distribution) to determine the outcome in regard to significance and are able to expand the number of comparisons and inferences derived form the analysis. On the other hand, the shift that Bayesian statistics represent from the traditional</w:t>
+      </w:r>
+      <w:r>
+        <w:t xml:space="preserve"> </w:t>
+      </w:r>
+      <w:r>
+        <w:rPr>
+          <w:i/>
+        </w:rPr>
+        <w:t xml:space="preserve">frequentist</w:t>
+      </w:r>
+      <w:r>
+        <w:t xml:space="preserve"> </w:t>
+      </w:r>
+      <w:r>
+        <w:t xml:space="preserve">statistical view in research, the computational tools required for its implementation, and the underlying mathematical theory have limited the use of this approach in the biomedical research community. However,Bayesian theory is intuitive and shares some principles with</w:t>
+      </w:r>
+      <w:r>
+        <w:t xml:space="preserve"> </w:t>
+      </w:r>
+      <w:r>
+        <w:rPr>
+          <w:i/>
+        </w:rPr>
+        <w:t xml:space="preserve">frequentist</w:t>
+      </w:r>
+      <w:r>
+        <w:t xml:space="preserve"> </w:t>
+      </w:r>
+      <w:r>
+        <w:t xml:space="preserve">statistics, and there is an increasing use and recognition of the advantages of their use across different areas of biomedical research such as clinical trial design and imaging</w:t>
+      </w:r>
+      <w:r>
+        <w:t xml:space="preserve">(Biswas et al.</w:t>
+      </w:r>
+      <w:r>
+        <w:t xml:space="preserve"> </w:t>
+      </w:r>
+      <w:hyperlink w:anchor="ref-biswas2009">
         <w:r>
           <w:rPr>
             <w:rStyle w:val="Hyperlink"/>
@@ -922,26 +1256,12 @@
         </w:r>
       </w:hyperlink>
       <w:r>
-        <w:t xml:space="preserve">; Roblyer et al.</w:t>
-      </w:r>
-      <w:r>
-        <w:t xml:space="preserve"> </w:t>
-      </w:r>
-      <w:hyperlink w:anchor="ref-roblyer2011">
-        <w:r>
-          <w:rPr>
-            <w:rStyle w:val="Hyperlink"/>
-          </w:rPr>
-          <w:t xml:space="preserve">2011</w:t>
-        </w:r>
-      </w:hyperlink>
-      <w:r>
-        <w:t xml:space="preserve">; Tank et al.</w:t>
-      </w:r>
-      <w:r>
-        <w:t xml:space="preserve"> </w:t>
-      </w:r>
-      <w:hyperlink w:anchor="ref-tank2020">
+        <w:t xml:space="preserve">; Kelter</w:t>
+      </w:r>
+      <w:r>
+        <w:t xml:space="preserve"> </w:t>
+      </w:r>
+      <w:hyperlink w:anchor="ref-kelter2020">
         <w:r>
           <w:rPr>
             <w:rStyle w:val="Hyperlink"/>
@@ -950,101 +1270,51 @@
         </w:r>
       </w:hyperlink>
       <w:r>
-        <w:t xml:space="preserve">; Skala et al.</w:t>
-      </w:r>
-      <w:r>
-        <w:t xml:space="preserve"> </w:t>
-      </w:r>
-      <w:hyperlink w:anchor="ref-skala2010">
-        <w:r>
-          <w:rPr>
-            <w:rStyle w:val="Hyperlink"/>
-          </w:rPr>
-          <w:t xml:space="preserve">2010</w:t>
-        </w:r>
-      </w:hyperlink>
-      <w:r>
-        <w:t xml:space="preserve">; Demidov et al.</w:t>
-      </w:r>
-      <w:r>
-        <w:t xml:space="preserve"> </w:t>
-      </w:r>
-      <w:hyperlink w:anchor="ref-demidov2018">
-        <w:r>
-          <w:rPr>
-            <w:rStyle w:val="Hyperlink"/>
-          </w:rPr>
-          <w:t xml:space="preserve">2018</w:t>
+        <w:t xml:space="preserve">; Kwon et al.</w:t>
+      </w:r>
+      <w:r>
+        <w:t xml:space="preserve"> </w:t>
+      </w:r>
+      <w:hyperlink w:anchor="ref-kwon2020">
+        <w:r>
+          <w:rPr>
+            <w:rStyle w:val="Hyperlink"/>
+          </w:rPr>
+          <w:t xml:space="preserve">2020</w:t>
+        </w:r>
+      </w:hyperlink>
+      <w:r>
+        <w:t xml:space="preserve">; Zhou</w:t>
+      </w:r>
+      <w:r>
+        <w:t xml:space="preserve"> </w:t>
+      </w:r>
+      <w:hyperlink w:anchor="ref-zhou2017">
+        <w:r>
+          <w:rPr>
+            <w:rStyle w:val="Hyperlink"/>
+          </w:rPr>
+          <w:t xml:space="preserve">2017</w:t>
         </w:r>
       </w:hyperlink>
       <w:r>
         <w:t xml:space="preserve">)</w:t>
       </w:r>
       <w:r>
-        <w:t xml:space="preserve">, and wound healing and metabolism</w:t>
-      </w:r>
-      <w:r>
-        <w:t xml:space="preserve">(Jones et al.</w:t>
-      </w:r>
-      <w:r>
-        <w:t xml:space="preserve"> </w:t>
-      </w:r>
-      <w:hyperlink w:anchor="ref-jones2018">
-        <w:r>
-          <w:rPr>
-            <w:rStyle w:val="Hyperlink"/>
-          </w:rPr>
-          <w:t xml:space="preserve">2018</w:t>
-        </w:r>
-      </w:hyperlink>
-      <w:r>
-        <w:t xml:space="preserve">; Grice et al.</w:t>
-      </w:r>
-      <w:r>
-        <w:t xml:space="preserve"> </w:t>
-      </w:r>
-      <w:hyperlink w:anchor="ref-grice2010">
-        <w:r>
-          <w:rPr>
-            <w:rStyle w:val="Hyperlink"/>
-          </w:rPr>
-          <w:t xml:space="preserve">2010</w:t>
-        </w:r>
-      </w:hyperlink>
-      <w:r>
-        <w:t xml:space="preserve">; Young and Grinnell</w:t>
-      </w:r>
-      <w:r>
-        <w:t xml:space="preserve"> </w:t>
-      </w:r>
-      <w:hyperlink w:anchor="ref-young1994">
-        <w:r>
-          <w:rPr>
-            <w:rStyle w:val="Hyperlink"/>
-          </w:rPr>
-          <w:t xml:space="preserve">1994</w:t>
-        </w:r>
-      </w:hyperlink>
-      <w:r>
-        <w:t xml:space="preserve">)</w:t>
-      </w:r>
-      <w:r>
-        <w:t xml:space="preserve">. Since both the</w:t>
-      </w:r>
-      <w:r>
-        <w:t xml:space="preserve"> </w:t>
-      </w:r>
-      <w:r>
-        <w:rPr>
-          <w:i/>
-        </w:rPr>
-        <w:t xml:space="preserve">frequentist</w:t>
-      </w:r>
-      <w:r>
-        <w:t xml:space="preserve"> </w:t>
-      </w:r>
-      <w:r>
-        <w:t xml:space="preserve">(rm-ANOVA) and LMEM approaches are limited in the analysis of non-linear longitudinal information, there is a need to use statistical tools that allow both a consistent fit with the data and that allow adequate inferences.</w:t>
+        <w:t xml:space="preserve">. Additionaly,the current development in computational tools, specifically the programming language</w:t>
+      </w:r>
+      <m:oMath>
+        <m:r>
+          <m:rPr>
+            <m:nor/>
+            <m:sty m:val="p"/>
+            <m:scr m:val="sans-serif"/>
+          </m:rPr>
+          <m:t>R</m:t>
+        </m:r>
+      </m:oMath>
+      <w:r>
+        <w:t xml:space="preserve">, enable a rapid implementation of Bayesian models.</w:t>
       </w:r>
     </w:p>
     <w:p>
@@ -1052,61 +1322,43 @@
         <w:pStyle w:val="BodyText"/>
       </w:pPr>
       <w:r>
-        <w:t xml:space="preserve">In this regard,</w:t>
-      </w:r>
-      <w:r>
-        <w:t xml:space="preserve"> </w:t>
-      </w:r>
-      <w:r>
-        <w:rPr>
-          <w:i/>
-        </w:rPr>
-        <w:t xml:space="preserve">Bayesian statistics</w:t>
-      </w:r>
-      <w:r>
-        <w:t xml:space="preserve"> </w:t>
-      </w:r>
-      <w:r>
-        <w:t xml:space="preserve">represent a relatively new field in statistics that does not rely on</w:t>
-      </w:r>
-      <w:r>
-        <w:t xml:space="preserve"> </w:t>
-      </w:r>
-      <w:r>
-        <w:rPr>
-          <w:i/>
-        </w:rPr>
-        <w:t xml:space="preserve">p-values</w:t>
-      </w:r>
-      <w:r>
-        <w:t xml:space="preserve"> </w:t>
-      </w:r>
-      <w:r>
-        <w:t xml:space="preserve">and hypothesis tests to analyze information. Bayesian statistics can work with missing observations, allow the data (and not an underlying assumed distribution) to determine the outcome in regard to significance and are able to expand the comparisons and inferences derived form the analysis. On the other hand, the shift that Bayesian theory represents from the traditional</w:t>
-      </w:r>
-      <w:r>
-        <w:t xml:space="preserve"> </w:t>
-      </w:r>
-      <w:r>
-        <w:rPr>
-          <w:i/>
-        </w:rPr>
-        <w:t xml:space="preserve">frequentist</w:t>
-      </w:r>
-      <w:r>
-        <w:t xml:space="preserve"> </w:t>
-      </w:r>
-      <w:r>
-        <w:t xml:space="preserve">statistical view in research and the computational tools required for the implementation of this type of models have limited their use in the biomedical research community. However, the increasing recognition of the advantages of Bayesian statistics and the current development in computational tools are enabling researchers to transition to the field more rapidly.</w:t>
-      </w:r>
-    </w:p>
-    <w:p>
-      <w:pPr>
-        <w:pStyle w:val="BodyText"/>
-      </w:pPr>
-      <w:r>
         <w:t xml:space="preserve">To this end, the goals of this study are: a) to present the limitations of (rm-ANOVA) and LMEMs over longitudinal data, and demonstrate how these limitations in turn affect the results of the analysis b) introduce in a practical and amenable manner the theory of Bayesian statistics highlighting its applicability to biomedical research and c)Implement a Bayesian analysis over a set of simulated data that matches previously reported trends in longitudinal biomedical studies. With an emphasis on reproducibility by providing the code and dataset used, this will provide biomedical researchers a clear view of the advantages of Bayesian statistics for the analysis of longitudinal data.</w:t>
       </w:r>
+    </w:p>
+    <w:p>
+      <w:pPr>
+        <w:numPr>
+          <w:numId w:val="1001"/>
+          <w:ilvl w:val="0"/>
+        </w:numPr>
+      </w:pPr>
+      <w:r>
+        <w:t xml:space="preserve">Why LMEMs are better than ANOVA</w:t>
+      </w:r>
+    </w:p>
+    <w:p>
+      <w:pPr>
+        <w:numPr>
+          <w:numId w:val="1001"/>
+          <w:ilvl w:val="0"/>
+        </w:numPr>
+      </w:pPr>
+      <w:r>
+        <w:t xml:space="preserve">How LMEMs (using splines) and a Bayesian analysis can be used to analyze longitudinal data</w:t>
+      </w:r>
+    </w:p>
+    <w:p>
+      <w:pPr>
+        <w:pStyle w:val="FirstParagraph"/>
+      </w:pPr>
+      <w:hyperlink r:id="rId25">
+        <w:r>
+          <w:rPr>
+            <w:rStyle w:val="Hyperlink"/>
+          </w:rPr>
+          <w:t xml:space="preserve">https://www.frontiersin.org/articles/10.3389/fevo.2018.00149/full</w:t>
+        </w:r>
+      </w:hyperlink>
     </w:p>
     <w:p>
       <w:pPr>
@@ -1128,7 +1380,7 @@
                     </pic:cNvPicPr>
                   </pic:nvPicPr>
                   <pic:blipFill>
-                    <a:blip r:embed="rId25"/>
+                    <a:blip r:embed="rId26"/>
                     <a:stretch>
                       <a:fillRect/>
                     </a:stretch>
@@ -1167,65 +1419,130 @@
       <w:pPr>
         <w:pStyle w:val="Heading2"/>
       </w:pPr>
-      <w:bookmarkStart w:id="26" w:name="section-1"/>
+      <w:bookmarkStart w:id="27" w:name="section-1"/>
       <w:r>
         <w:t xml:space="preserve">Section 1:</w:t>
       </w:r>
-      <w:bookmarkEnd w:id="26"/>
+      <w:bookmarkEnd w:id="27"/>
     </w:p>
     <w:p>
       <w:pPr>
         <w:pStyle w:val="Heading3"/>
       </w:pPr>
-      <w:bookmarkStart w:id="27" w:name="Xcd7516715a741bd3c82b4b0a42e3618c5fe41b0"/>
+      <w:bookmarkStart w:id="28" w:name="Xcd7516715a741bd3c82b4b0a42e3618c5fe41b0"/>
       <w:r>
         <w:t xml:space="preserve">Challenges presented by longitudinal studies:</w:t>
       </w:r>
-      <w:bookmarkEnd w:id="27"/>
+      <w:bookmarkEnd w:id="28"/>
+    </w:p>
+    <w:p>
+      <w:pPr>
+        <w:pStyle w:val="Heading4"/>
+      </w:pPr>
+      <w:bookmarkStart w:id="29" w:name="X1351ad532143fd8636e1135aaaafa3c80d7452b"/>
+      <w:r>
+        <w:t xml:space="preserve">1.1 the</w:t>
+      </w:r>
+      <w:r>
+        <w:t xml:space="preserve"> </w:t>
+      </w:r>
+      <w:r>
+        <w:rPr>
+          <w:i/>
+        </w:rPr>
+        <w:t xml:space="preserve">frequentist</w:t>
+      </w:r>
+      <w:r>
+        <w:t xml:space="preserve"> </w:t>
+      </w:r>
+      <w:r>
+        <w:t xml:space="preserve">case for constant correlation (ANOVA limitations)</w:t>
+      </w:r>
+      <w:bookmarkEnd w:id="29"/>
     </w:p>
     <w:p>
       <w:pPr>
         <w:pStyle w:val="FirstParagraph"/>
       </w:pPr>
       <w:r>
+        <w:t xml:space="preserve">The first</w:t>
+      </w:r>
+      <w:r>
+        <w:t xml:space="preserve"> </w:t>
+      </w:r>
+      <w:r>
         <w:t xml:space="preserve">Missing observations, and correlation between measurements. How rm-ANOVA is limited by missing observations, and how both rm-ANOVA and LMEMs are limited with data that does not follow a linear trend (equations for both situations and the fit they produce.)</w:t>
       </w:r>
     </w:p>
     <w:p>
       <w:pPr>
+        <w:pStyle w:val="BodyText"/>
+      </w:pPr>
+      <w:r>
+        <w:t xml:space="preserve">One of the key assumptions for rm-ANOVA is the constant correlation among measurements. This frequently not the case as the correlation reduces as the time interval between two measurements increases</w:t>
+      </w:r>
+      <w:r>
+        <w:t xml:space="preserve"> </w:t>
+      </w:r>
+      <w:r>
+        <w:t xml:space="preserve">(Ugrinowitsch, Fellingham, and Ricard</w:t>
+      </w:r>
+      <w:r>
+        <w:t xml:space="preserve"> </w:t>
+      </w:r>
+      <w:hyperlink w:anchor="ref-ugrinowitsch2004">
+        <w:r>
+          <w:rPr>
+            <w:rStyle w:val="Hyperlink"/>
+          </w:rPr>
+          <w:t xml:space="preserve">2004</w:t>
+        </w:r>
+      </w:hyperlink>
+      <w:r>
+        <w:t xml:space="preserve">)</w:t>
+      </w:r>
+      <w:r>
+        <w:t xml:space="preserve">. From a practical</w:t>
+      </w:r>
+    </w:p>
+    <w:p>
+      <w:pPr>
+        <w:pStyle w:val="Heading4"/>
+      </w:pPr>
+      <w:bookmarkStart w:id="30" w:name="X646f2b96c451077124f90c761701a8f5f5676a9"/>
+      <w:r>
+        <w:t xml:space="preserve">1.2 the case of LMEMs using splines and how they work and how they are better than rm-ANOVA</w:t>
+      </w:r>
+      <w:bookmarkEnd w:id="30"/>
+    </w:p>
+    <w:p>
+      <w:pPr>
+        <w:pStyle w:val="Heading4"/>
+      </w:pPr>
+      <w:bookmarkStart w:id="31" w:name="Xdf854c64b64978a7c78b8bb88883fc784966f45"/>
+      <w:r>
+        <w:t xml:space="preserve">1.3 Bayesian brief introduction, and compare the results of 1.2 to the results of Bayesian</w:t>
+      </w:r>
+      <w:bookmarkEnd w:id="31"/>
+    </w:p>
+    <w:p>
+      <w:pPr>
+        <w:pStyle w:val="Compact"/>
         <w:numPr>
-          <w:numId w:val="1001"/>
+          <w:numId w:val="1002"/>
           <w:ilvl w:val="0"/>
         </w:numPr>
       </w:pPr>
       <w:r>
-        <w:t xml:space="preserve">Section 2: Bayesian statistics as an alternative approach. Gentle presentation of Bayes theorem</w:t>
-      </w:r>
-      <w:r>
-        <w:t xml:space="preserve"> </w:t>
-      </w:r>
-      <w:r>
-        <w:rPr>
-          <w:i/>
-        </w:rPr>
-        <w:t xml:space="preserve">with a biomedical-related example(!)</w:t>
-      </w:r>
-      <w:r>
-        <w:t xml:space="preserve"> </w:t>
-      </w:r>
-      <w:r>
-        <w:t xml:space="preserve">Advantages over ANOVA and how inference works. Argue that while it is not commonly used in the biomedical arena, it is a more accurate and flexible approach.</w:t>
-      </w:r>
-    </w:p>
-    <w:p>
-      <w:pPr>
-        <w:numPr>
-          <w:numId w:val="1001"/>
-          <w:ilvl w:val="0"/>
-        </w:numPr>
-      </w:pPr>
-      <w:r>
-        <w:t xml:space="preserve">Section 3: Present the implementation of a spline-fitted model in R, using data simulated from</w:t>
+        <w:t xml:space="preserve">Section 2: Implementation of both LMEMs and Bayesian and their results</w:t>
+      </w:r>
+    </w:p>
+    <w:p>
+      <w:pPr>
+        <w:pStyle w:val="FirstParagraph"/>
+      </w:pPr>
+      <w:r>
+        <w:t xml:space="preserve">Present the implementation of a spline-fitted model in R, using data simulated from</w:t>
       </w:r>
       <w:r>
         <w:t xml:space="preserve"> </w:t>
@@ -1259,19 +1576,44 @@
       <w:pPr>
         <w:pStyle w:val="Heading1"/>
       </w:pPr>
-      <w:bookmarkStart w:id="28" w:name="references"/>
+      <w:bookmarkStart w:id="32" w:name="references"/>
       <w:r>
         <w:t xml:space="preserve">References</w:t>
       </w:r>
-      <w:bookmarkEnd w:id="28"/>
-    </w:p>
-    <w:bookmarkStart w:id="54" w:name="refs"/>
-    <w:bookmarkStart w:id="29" w:name="ref-demidov2018"/>
+      <w:bookmarkEnd w:id="32"/>
+    </w:p>
+    <w:bookmarkStart w:id="65" w:name="refs"/>
+    <w:bookmarkStart w:id="33" w:name="ref-biswas2009"/>
     <w:p>
       <w:pPr>
         <w:pStyle w:val="Bibliography"/>
       </w:pPr>
       <w:r>
+        <w:t xml:space="preserve">Biswas, Swati, Diane D Liu, J Jack Lee, and Donald A Berry. 2009. “Bayesian Clinical Trials at the University of Texas Md Anderson Cancer Center.”</w:t>
+      </w:r>
+      <w:r>
+        <w:t xml:space="preserve"> </w:t>
+      </w:r>
+      <w:r>
+        <w:rPr>
+          <w:i/>
+        </w:rPr>
+        <w:t xml:space="preserve">Clinical Trials</w:t>
+      </w:r>
+      <w:r>
+        <w:t xml:space="preserve"> </w:t>
+      </w:r>
+      <w:r>
+        <w:t xml:space="preserve">6 (3): 205–16.</w:t>
+      </w:r>
+    </w:p>
+    <w:bookmarkEnd w:id="33"/>
+    <w:bookmarkStart w:id="34" w:name="ref-demidov2018"/>
+    <w:p>
+      <w:pPr>
+        <w:pStyle w:val="Bibliography"/>
+      </w:pPr>
+      <w:r>
         <w:t xml:space="preserve">Demidov, Valentin, Azusa Maeda, Mitsuro Sugita, Victoria Madge, Siddharth Sadanand, Costel Flueraru, and I Alex Vitkin. 2018. “Preclinical Longitudinal Imaging of Tumor Microvascular Radiobiological Response with Functional Optical Coherence Tomography.”</w:t>
       </w:r>
       <w:r>
@@ -1290,8 +1632,8 @@
         <w:t xml:space="preserve">8 (1): 1–12.</w:t>
       </w:r>
     </w:p>
-    <w:bookmarkEnd w:id="29"/>
-    <w:bookmarkStart w:id="30" w:name="ref-fitzmaurice2012"/>
+    <w:bookmarkEnd w:id="34"/>
+    <w:bookmarkStart w:id="35" w:name="ref-fitzmaurice2012"/>
     <w:p>
       <w:pPr>
         <w:pStyle w:val="Bibliography"/>
@@ -1312,8 +1654,8 @@
         <w:t xml:space="preserve">. Vol. 998. John Wiley &amp; Sons.</w:t>
       </w:r>
     </w:p>
-    <w:bookmarkEnd w:id="30"/>
-    <w:bookmarkStart w:id="31" w:name="ref-grice2010"/>
+    <w:bookmarkEnd w:id="35"/>
+    <w:bookmarkStart w:id="36" w:name="ref-grice2010"/>
     <w:p>
       <w:pPr>
         <w:pStyle w:val="Bibliography"/>
@@ -1337,8 +1679,8 @@
         <w:t xml:space="preserve">107 (33): 14799–14804.</w:t>
       </w:r>
     </w:p>
-    <w:bookmarkEnd w:id="31"/>
-    <w:bookmarkStart w:id="32" w:name="ref-gueorguieva2004"/>
+    <w:bookmarkEnd w:id="36"/>
+    <w:bookmarkStart w:id="37" w:name="ref-gueorguieva2004"/>
     <w:p>
       <w:pPr>
         <w:pStyle w:val="Bibliography"/>
@@ -1362,8 +1704,8 @@
         <w:t xml:space="preserve">61 (3): 310–17.</w:t>
       </w:r>
     </w:p>
-    <w:bookmarkEnd w:id="32"/>
-    <w:bookmarkStart w:id="33" w:name="ref-guo2013"/>
+    <w:bookmarkEnd w:id="37"/>
+    <w:bookmarkStart w:id="38" w:name="ref-guo2013"/>
     <w:p>
       <w:pPr>
         <w:pStyle w:val="Bibliography"/>
@@ -1387,8 +1729,8 @@
         <w:t xml:space="preserve">13 (1): 100.</w:t>
       </w:r>
     </w:p>
-    <w:bookmarkEnd w:id="33"/>
-    <w:bookmarkStart w:id="34" w:name="ref-halsey2019"/>
+    <w:bookmarkEnd w:id="38"/>
+    <w:bookmarkStart w:id="39" w:name="ref-halsey2019"/>
     <w:p>
       <w:pPr>
         <w:pStyle w:val="Bibliography"/>
@@ -1412,13 +1754,38 @@
         <w:t xml:space="preserve">15 (5): 20190174.</w:t>
       </w:r>
     </w:p>
-    <w:bookmarkEnd w:id="34"/>
-    <w:bookmarkStart w:id="35" w:name="ref-jones2018"/>
+    <w:bookmarkEnd w:id="39"/>
+    <w:bookmarkStart w:id="40" w:name="ref-hefley2017"/>
     <w:p>
       <w:pPr>
         <w:pStyle w:val="Bibliography"/>
       </w:pPr>
       <w:r>
+        <w:t xml:space="preserve">Hefley, Trevor J, Kristin M Broms, Brian M Brost, Frances E Buderman, Shannon L Kay, Henry R Scharf, John R Tipton, Perry J Williams, and Mevin B Hooten. 2017. “The Basis Function Approach for Modeling Autocorrelation in Ecological Data.”</w:t>
+      </w:r>
+      <w:r>
+        <w:t xml:space="preserve"> </w:t>
+      </w:r>
+      <w:r>
+        <w:rPr>
+          <w:i/>
+        </w:rPr>
+        <w:t xml:space="preserve">Ecology</w:t>
+      </w:r>
+      <w:r>
+        <w:t xml:space="preserve"> </w:t>
+      </w:r>
+      <w:r>
+        <w:t xml:space="preserve">98 (3): 632–46.</w:t>
+      </w:r>
+    </w:p>
+    <w:bookmarkEnd w:id="40"/>
+    <w:bookmarkStart w:id="41" w:name="ref-jones2018"/>
+    <w:p>
+      <w:pPr>
+        <w:pStyle w:val="Bibliography"/>
+      </w:pPr>
+      <w:r>
         <w:t xml:space="preserve">Jones, Jake D, Hallie E Ramser, Alan E Woessner, and Kyle P Quinn. 2018. “In Vivo Multiphoton Microscopy Detects Longitudinal Metabolic Changes Associated with Delayed Skin Wound Healing.”</w:t>
       </w:r>
       <w:r>
@@ -1437,8 +1804,8 @@
         <w:t xml:space="preserve">1 (1): 1–8.</w:t>
       </w:r>
     </w:p>
-    <w:bookmarkEnd w:id="35"/>
-    <w:bookmarkStart w:id="36" w:name="ref-kamstra2015"/>
+    <w:bookmarkEnd w:id="41"/>
+    <w:bookmarkStart w:id="42" w:name="ref-kamstra2015"/>
     <w:p>
       <w:pPr>
         <w:pStyle w:val="Bibliography"/>
@@ -1462,13 +1829,63 @@
         <w:t xml:space="preserve">51 (5): 548–55.</w:t>
       </w:r>
     </w:p>
-    <w:bookmarkEnd w:id="36"/>
-    <w:bookmarkStart w:id="37" w:name="ref-lane2016"/>
+    <w:bookmarkEnd w:id="42"/>
+    <w:bookmarkStart w:id="43" w:name="ref-kelter2020"/>
     <w:p>
       <w:pPr>
         <w:pStyle w:val="Bibliography"/>
       </w:pPr>
       <w:r>
+        <w:t xml:space="preserve">Kelter, Riko. 2020. “Bayesian Alternatives to Null Hypothesis Significance Testing in Biomedical Research: A Non-Technical Introduction to Bayesian Inference with Jasp.”</w:t>
+      </w:r>
+      <w:r>
+        <w:t xml:space="preserve"> </w:t>
+      </w:r>
+      <w:r>
+        <w:rPr>
+          <w:i/>
+        </w:rPr>
+        <w:t xml:space="preserve">BMC Medical Research Methodology</w:t>
+      </w:r>
+      <w:r>
+        <w:t xml:space="preserve"> </w:t>
+      </w:r>
+      <w:r>
+        <w:t xml:space="preserve">20: 1–12.</w:t>
+      </w:r>
+    </w:p>
+    <w:bookmarkEnd w:id="43"/>
+    <w:bookmarkStart w:id="44" w:name="ref-kwon2020"/>
+    <w:p>
+      <w:pPr>
+        <w:pStyle w:val="Bibliography"/>
+      </w:pPr>
+      <w:r>
+        <w:t xml:space="preserve">Kwon, Yongchan, Joong-Ho Won, Beom Joon Kim, and Myunghee Cho Paik. 2020. “Uncertainty Quantification Using Bayesian Neural Networks in Classification: Application to Biomedical Image Segmentation.”</w:t>
+      </w:r>
+      <w:r>
+        <w:t xml:space="preserve"> </w:t>
+      </w:r>
+      <w:r>
+        <w:rPr>
+          <w:i/>
+        </w:rPr>
+        <w:t xml:space="preserve">Computational Statistics &amp; Data Analysis</w:t>
+      </w:r>
+      <w:r>
+        <w:t xml:space="preserve"> </w:t>
+      </w:r>
+      <w:r>
+        <w:t xml:space="preserve">142: 106816.</w:t>
+      </w:r>
+    </w:p>
+    <w:bookmarkEnd w:id="44"/>
+    <w:bookmarkStart w:id="45" w:name="ref-lane2016"/>
+    <w:p>
+      <w:pPr>
+        <w:pStyle w:val="Bibliography"/>
+      </w:pPr>
+      <w:r>
         <w:t xml:space="preserve">Lane, D. 2016. “The Assumption of Sphericity in Repeated-Measures Designs: What It Means and What to Do When It Is Violated.”</w:t>
       </w:r>
       <w:r>
@@ -1487,8 +1904,8 @@
         <w:t xml:space="preserve">12: 114–22.</w:t>
       </w:r>
     </w:p>
-    <w:bookmarkEnd w:id="37"/>
-    <w:bookmarkStart w:id="38" w:name="ref-liu2010"/>
+    <w:bookmarkEnd w:id="45"/>
+    <w:bookmarkStart w:id="46" w:name="ref-liu2010"/>
     <w:p>
       <w:pPr>
         <w:pStyle w:val="Bibliography"/>
@@ -1512,8 +1929,8 @@
         <w:t xml:space="preserve">18 (9): 1724–30.</w:t>
       </w:r>
     </w:p>
-    <w:bookmarkEnd w:id="38"/>
-    <w:bookmarkStart w:id="39" w:name="ref-nuzzo2014"/>
+    <w:bookmarkEnd w:id="46"/>
+    <w:bookmarkStart w:id="47" w:name="ref-nuzzo2014"/>
     <w:p>
       <w:pPr>
         <w:pStyle w:val="Bibliography"/>
@@ -1537,8 +1954,8 @@
         <w:t xml:space="preserve">506 (7487): 150.</w:t>
       </w:r>
     </w:p>
-    <w:bookmarkEnd w:id="39"/>
-    <w:bookmarkStart w:id="40" w:name="ref-pavlov2018"/>
+    <w:bookmarkEnd w:id="47"/>
+    <w:bookmarkStart w:id="48" w:name="ref-pavlov2018"/>
     <w:p>
       <w:pPr>
         <w:pStyle w:val="Bibliography"/>
@@ -1562,8 +1979,8 @@
         <w:t xml:space="preserve">23 (9): 091410.</w:t>
       </w:r>
     </w:p>
-    <w:bookmarkEnd w:id="40"/>
-    <w:bookmarkStart w:id="41" w:name="ref-pinheiro2006"/>
+    <w:bookmarkEnd w:id="48"/>
+    <w:bookmarkStart w:id="49" w:name="ref-pinheiro2006"/>
     <w:p>
       <w:pPr>
         <w:pStyle w:val="Bibliography"/>
@@ -1584,8 +2001,8 @@
         <w:t xml:space="preserve">. Springer Science &amp; Business Media.</w:t>
       </w:r>
     </w:p>
-    <w:bookmarkEnd w:id="41"/>
-    <w:bookmarkStart w:id="42" w:name="ref-ritter2001"/>
+    <w:bookmarkEnd w:id="49"/>
+    <w:bookmarkStart w:id="50" w:name="ref-ritter2001"/>
     <w:p>
       <w:pPr>
         <w:pStyle w:val="Bibliography"/>
@@ -1609,8 +2026,8 @@
         <w:t xml:space="preserve">61 (18): 6851–9.</w:t>
       </w:r>
     </w:p>
-    <w:bookmarkEnd w:id="42"/>
-    <w:bookmarkStart w:id="43" w:name="ref-roblyer2011"/>
+    <w:bookmarkEnd w:id="50"/>
+    <w:bookmarkStart w:id="51" w:name="ref-roblyer2011"/>
     <w:p>
       <w:pPr>
         <w:pStyle w:val="Bibliography"/>
@@ -1634,8 +2051,8 @@
         <w:t xml:space="preserve">108 (35): 14626–31.</w:t>
       </w:r>
     </w:p>
-    <w:bookmarkEnd w:id="43"/>
-    <w:bookmarkStart w:id="44" w:name="ref-roth2017"/>
+    <w:bookmarkEnd w:id="51"/>
+    <w:bookmarkStart w:id="52" w:name="ref-roth2017"/>
     <w:p>
       <w:pPr>
         <w:pStyle w:val="Bibliography"/>
@@ -1644,8 +2061,8 @@
         <w:t xml:space="preserve">Roth, Eli M, Anne C Goldberg, Alberico L Catapano, Albert Torri, George D Yancopoulos, Neil Stahl, Aurélie Brunet, Guillaume Lecorps, and Helen M Colhoun. 2017. “Antidrug Antibodies in Patients Treated with Alirocumab.”</w:t>
       </w:r>
     </w:p>
-    <w:bookmarkEnd w:id="44"/>
-    <w:bookmarkStart w:id="45" w:name="ref-schielzeth2020"/>
+    <w:bookmarkEnd w:id="52"/>
+    <w:bookmarkStart w:id="53" w:name="ref-schielzeth2020"/>
     <w:p>
       <w:pPr>
         <w:pStyle w:val="Bibliography"/>
@@ -1669,8 +2086,8 @@
         <w:t xml:space="preserve">11 (9): 1141–52.</w:t>
       </w:r>
     </w:p>
-    <w:bookmarkEnd w:id="45"/>
-    <w:bookmarkStart w:id="46" w:name="ref-schober2018"/>
+    <w:bookmarkEnd w:id="53"/>
+    <w:bookmarkStart w:id="54" w:name="ref-schober2018"/>
     <w:p>
       <w:pPr>
         <w:pStyle w:val="Bibliography"/>
@@ -1694,8 +2111,8 @@
         <w:t xml:space="preserve">127 (2): 569.</w:t>
       </w:r>
     </w:p>
-    <w:bookmarkEnd w:id="46"/>
-    <w:bookmarkStart w:id="47" w:name="ref-sio2016"/>
+    <w:bookmarkEnd w:id="54"/>
+    <w:bookmarkStart w:id="55" w:name="ref-sio2016"/>
     <w:p>
       <w:pPr>
         <w:pStyle w:val="Bibliography"/>
@@ -1719,8 +2136,8 @@
         <w:t xml:space="preserve">24 (9): 3847–55.</w:t>
       </w:r>
     </w:p>
-    <w:bookmarkEnd w:id="47"/>
-    <w:bookmarkStart w:id="48" w:name="ref-skala2010"/>
+    <w:bookmarkEnd w:id="55"/>
+    <w:bookmarkStart w:id="56" w:name="ref-skala2010"/>
     <w:p>
       <w:pPr>
         <w:pStyle w:val="Bibliography"/>
@@ -1744,8 +2161,8 @@
         <w:t xml:space="preserve">15 (1): 011112.</w:t>
       </w:r>
     </w:p>
-    <w:bookmarkEnd w:id="48"/>
-    <w:bookmarkStart w:id="49" w:name="ref-tank2020"/>
+    <w:bookmarkEnd w:id="56"/>
+    <w:bookmarkStart w:id="57" w:name="ref-tank2020"/>
     <w:p>
       <w:pPr>
         <w:pStyle w:val="Bibliography"/>
@@ -1769,8 +2186,8 @@
         <w:t xml:space="preserve">22 (1): 1–10.</w:t>
       </w:r>
     </w:p>
-    <w:bookmarkEnd w:id="49"/>
-    <w:bookmarkStart w:id="50" w:name="ref-ugrinowitsch2004"/>
+    <w:bookmarkEnd w:id="57"/>
+    <w:bookmarkStart w:id="58" w:name="ref-ugrinowitsch2004"/>
     <w:p>
       <w:pPr>
         <w:pStyle w:val="Bibliography"/>
@@ -1794,8 +2211,8 @@
         <w:t xml:space="preserve">36: 2144–8.</w:t>
       </w:r>
     </w:p>
-    <w:bookmarkEnd w:id="50"/>
-    <w:bookmarkStart w:id="51" w:name="ref-vishwanath2009"/>
+    <w:bookmarkEnd w:id="58"/>
+    <w:bookmarkStart w:id="59" w:name="ref-vishwanath2009"/>
     <w:p>
       <w:pPr>
         <w:pStyle w:val="Bibliography"/>
@@ -1819,8 +2236,8 @@
         <w:t xml:space="preserve">11 (9): 889–900.</w:t>
       </w:r>
     </w:p>
-    <w:bookmarkEnd w:id="51"/>
-    <w:bookmarkStart w:id="52" w:name="ref-west2014"/>
+    <w:bookmarkEnd w:id="59"/>
+    <w:bookmarkStart w:id="60" w:name="ref-west2014"/>
     <w:p>
       <w:pPr>
         <w:pStyle w:val="Bibliography"/>
@@ -1841,13 +2258,60 @@
         <w:t xml:space="preserve">. CRC Press.</w:t>
       </w:r>
     </w:p>
-    <w:bookmarkEnd w:id="52"/>
-    <w:bookmarkStart w:id="53" w:name="ref-young1994"/>
+    <w:bookmarkEnd w:id="60"/>
+    <w:bookmarkStart w:id="61" w:name="ref-wood2017"/>
     <w:p>
       <w:pPr>
         <w:pStyle w:val="Bibliography"/>
       </w:pPr>
       <w:r>
+        <w:t xml:space="preserve">Wood, Simon N. 2017.</w:t>
+      </w:r>
+      <w:r>
+        <w:t xml:space="preserve"> </w:t>
+      </w:r>
+      <w:r>
+        <w:rPr>
+          <w:i/>
+        </w:rPr>
+        <w:t xml:space="preserve">Generalized Additive Models: An Introduction with R</w:t>
+      </w:r>
+      <w:r>
+        <w:t xml:space="preserve">. CRC press.</w:t>
+      </w:r>
+    </w:p>
+    <w:bookmarkEnd w:id="61"/>
+    <w:bookmarkStart w:id="62" w:name="ref-woolway2016"/>
+    <w:p>
+      <w:pPr>
+        <w:pStyle w:val="Bibliography"/>
+      </w:pPr>
+      <w:r>
+        <w:t xml:space="preserve">Woolway, R Iestyn, Ian D Jones, Stephen C Maberly, Jon R French, David M Livingstone, Donald T Monteith, Gavin L Simpson, et al. 2016. “Diel Surface Temperature Range Scales with Lake Size.”</w:t>
+      </w:r>
+      <w:r>
+        <w:t xml:space="preserve"> </w:t>
+      </w:r>
+      <w:r>
+        <w:rPr>
+          <w:i/>
+        </w:rPr>
+        <w:t xml:space="preserve">Plos One</w:t>
+      </w:r>
+      <w:r>
+        <w:t xml:space="preserve"> </w:t>
+      </w:r>
+      <w:r>
+        <w:t xml:space="preserve">11 (3): e0152466.</w:t>
+      </w:r>
+    </w:p>
+    <w:bookmarkEnd w:id="62"/>
+    <w:bookmarkStart w:id="63" w:name="ref-young1994"/>
+    <w:p>
+      <w:pPr>
+        <w:pStyle w:val="Bibliography"/>
+      </w:pPr>
+      <w:r>
         <w:t xml:space="preserve">Young, Patty K, and Frederick Grinnell. 1994. “Metalloproteinase Activation Cascade After Burn Injury: A Longitudinal Analysis of the Human Wound Environment.”</w:t>
       </w:r>
       <w:r>
@@ -1866,8 +2330,30 @@
         <w:t xml:space="preserve">103 (5): 660–64.</w:t>
       </w:r>
     </w:p>
-    <w:bookmarkEnd w:id="53"/>
-    <w:bookmarkEnd w:id="54"/>
+    <w:bookmarkEnd w:id="63"/>
+    <w:bookmarkStart w:id="64" w:name="ref-zhou2017"/>
+    <w:p>
+      <w:pPr>
+        <w:pStyle w:val="Bibliography"/>
+      </w:pPr>
+      <w:r>
+        <w:t xml:space="preserve">Zhou, Tianjian. 2017. “Bayesian Nonparametric Models for Biomedical Data Analysis.”</w:t>
+      </w:r>
+      <w:r>
+        <w:t xml:space="preserve"> </w:t>
+      </w:r>
+      <w:r>
+        <w:rPr>
+          <w:i/>
+        </w:rPr>
+        <w:t xml:space="preserve">arXiv Preprint arXiv:1710.09890</w:t>
+      </w:r>
+      <w:r>
+        <w:t xml:space="preserve">.</w:t>
+      </w:r>
+    </w:p>
+    <w:bookmarkEnd w:id="64"/>
+    <w:bookmarkEnd w:id="65"/>
     <w:sectPr>
       <w:headerReference w:type="default" r:id="rId9"/>
       <w:footerReference w:type="default" r:id="rId10"/>
@@ -2344,6 +2830,9 @@
     <w:abstractNumId w:val="990"/>
   </w:num>
   <w:num w:numId="1001">
+    <w:abstractNumId w:val="991"/>
+  </w:num>
+  <w:num w:numId="1002">
     <w:abstractNumId w:val="991"/>
   </w:num>
 </w:numbering>

</xml_diff>